<commit_message>
just pushing some file
</commit_message>
<xml_diff>
--- a/report.docx
+++ b/report.docx
@@ -226,8 +226,22 @@
           <w:szCs w:val="24"/>
           <w:bdr w:val="none" w:sz="0" w:space="0" w:color="auto" w:frame="1"/>
         </w:rPr>
-        <w:t>TensorFlow and Keras</w:t>
-      </w:r>
+        <w:t xml:space="preserve">TensorFlow and </w:t>
+      </w:r>
+      <w:proofErr w:type="spellStart"/>
+      <w:r>
+        <w:rPr>
+          <w:rFonts w:ascii="Arial" w:eastAsia="Times New Roman" w:hAnsi="Arial" w:cs="Arial"/>
+          <w:b/>
+          <w:bCs/>
+          <w:color w:val="1B1C1D"/>
+          <w:sz w:val="24"/>
+          <w:szCs w:val="24"/>
+          <w:bdr w:val="none" w:sz="0" w:space="0" w:color="auto" w:frame="1"/>
+        </w:rPr>
+        <w:t>Keras</w:t>
+      </w:r>
+      <w:proofErr w:type="spellEnd"/>
       <w:r>
         <w:rPr>
           <w:rFonts w:ascii="Arial" w:eastAsia="Times New Roman" w:hAnsi="Arial" w:cs="Arial"/>
@@ -237,6 +251,7 @@
         </w:rPr>
         <w:t xml:space="preserve">. It features multiple dense layers with </w:t>
       </w:r>
+      <w:proofErr w:type="spellStart"/>
       <w:r>
         <w:rPr>
           <w:rFonts w:ascii="Arial" w:eastAsia="Times New Roman" w:hAnsi="Arial" w:cs="Arial"/>
@@ -247,6 +262,7 @@
         </w:rPr>
         <w:t>ReLU</w:t>
       </w:r>
+      <w:proofErr w:type="spellEnd"/>
       <w:r>
         <w:rPr>
           <w:rFonts w:ascii="Arial" w:eastAsia="Times New Roman" w:hAnsi="Arial" w:cs="Arial"/>
@@ -374,6 +390,7 @@
         </w:rPr>
         <w:t xml:space="preserve"> pipeline to automatically handle both numerical features (using </w:t>
       </w:r>
+      <w:proofErr w:type="spellStart"/>
       <w:r>
         <w:rPr>
           <w:rFonts w:ascii="Arial" w:eastAsia="Times New Roman" w:hAnsi="Arial" w:cs="Arial"/>
@@ -384,6 +401,7 @@
         </w:rPr>
         <w:t>StandardScaler</w:t>
       </w:r>
+      <w:proofErr w:type="spellEnd"/>
       <w:r>
         <w:rPr>
           <w:rFonts w:ascii="Arial" w:eastAsia="Times New Roman" w:hAnsi="Arial" w:cs="Arial"/>
@@ -393,6 +411,7 @@
         </w:rPr>
         <w:t xml:space="preserve">) and categorical features (using </w:t>
       </w:r>
+      <w:proofErr w:type="spellStart"/>
       <w:r>
         <w:rPr>
           <w:rFonts w:ascii="Arial" w:eastAsia="Times New Roman" w:hAnsi="Arial" w:cs="Arial"/>
@@ -403,6 +422,7 @@
         </w:rPr>
         <w:t>OneHotEncoder</w:t>
       </w:r>
+      <w:proofErr w:type="spellEnd"/>
       <w:r>
         <w:rPr>
           <w:rFonts w:ascii="Arial" w:eastAsia="Times New Roman" w:hAnsi="Arial" w:cs="Arial"/>
@@ -505,6 +525,7 @@
         </w:rPr>
         <w:t xml:space="preserve"> The system is designed to be a versatile multi-classifier. It iteratively trains and evaluates separate, specialized models for a range of target variables, such as </w:t>
       </w:r>
+      <w:proofErr w:type="spellStart"/>
       <w:r>
         <w:rPr>
           <w:rFonts w:ascii="Arial" w:eastAsia="Times New Roman" w:hAnsi="Arial" w:cs="Arial"/>
@@ -515,6 +536,7 @@
         </w:rPr>
         <w:t>incident_type</w:t>
       </w:r>
+      <w:proofErr w:type="spellEnd"/>
       <w:r>
         <w:rPr>
           <w:rFonts w:ascii="Arial" w:eastAsia="Times New Roman" w:hAnsi="Arial" w:cs="Arial"/>
@@ -524,6 +546,7 @@
         </w:rPr>
         <w:t xml:space="preserve">, </w:t>
       </w:r>
+      <w:proofErr w:type="spellStart"/>
       <w:r>
         <w:rPr>
           <w:rFonts w:ascii="Arial" w:eastAsia="Times New Roman" w:hAnsi="Arial" w:cs="Arial"/>
@@ -534,6 +557,7 @@
         </w:rPr>
         <w:t>incident_mechanism</w:t>
       </w:r>
+      <w:proofErr w:type="spellEnd"/>
       <w:r>
         <w:rPr>
           <w:rFonts w:ascii="Arial" w:eastAsia="Times New Roman" w:hAnsi="Arial" w:cs="Arial"/>
@@ -638,6 +662,7 @@
         </w:rPr>
         <w:t xml:space="preserve"> to find the optimal number of epochs, and a </w:t>
       </w:r>
+      <w:proofErr w:type="spellStart"/>
       <w:r>
         <w:rPr>
           <w:rFonts w:ascii="Arial" w:eastAsia="Times New Roman" w:hAnsi="Arial" w:cs="Arial"/>
@@ -648,6 +673,7 @@
         </w:rPr>
         <w:t>ReduceLROnPlateau</w:t>
       </w:r>
+      <w:proofErr w:type="spellEnd"/>
       <w:r>
         <w:rPr>
           <w:rFonts w:ascii="Arial" w:eastAsia="Times New Roman" w:hAnsi="Arial" w:cs="Arial"/>
@@ -901,7 +927,27 @@
           <w:sz w:val="24"/>
           <w:szCs w:val="24"/>
         </w:rPr>
-        <w:t xml:space="preserve"> Saved Keras models for each target, ready for future use.</w:t>
+        <w:t xml:space="preserve"> Saved </w:t>
+      </w:r>
+      <w:proofErr w:type="spellStart"/>
+      <w:r>
+        <w:rPr>
+          <w:rFonts w:ascii="Arial" w:eastAsia="Times New Roman" w:hAnsi="Arial" w:cs="Arial"/>
+          <w:color w:val="1B1C1D"/>
+          <w:sz w:val="24"/>
+          <w:szCs w:val="24"/>
+        </w:rPr>
+        <w:t>Keras</w:t>
+      </w:r>
+      <w:proofErr w:type="spellEnd"/>
+      <w:r>
+        <w:rPr>
+          <w:rFonts w:ascii="Arial" w:eastAsia="Times New Roman" w:hAnsi="Arial" w:cs="Arial"/>
+          <w:color w:val="1B1C1D"/>
+          <w:sz w:val="24"/>
+          <w:szCs w:val="24"/>
+        </w:rPr>
+        <w:t xml:space="preserve"> models for each target, ready for future use.</w:t>
       </w:r>
     </w:p>
     <w:p>
@@ -1021,8 +1067,22 @@
           <w:szCs w:val="20"/>
           <w:bdr w:val="none" w:sz="0" w:space="0" w:color="auto" w:frame="1"/>
         </w:rPr>
-        <w:t>.svg</w:t>
-      </w:r>
+        <w:t>.</w:t>
+      </w:r>
+      <w:proofErr w:type="spellStart"/>
+      <w:r>
+        <w:rPr>
+          <w:rFonts w:ascii="Arial" w:eastAsia="Times New Roman" w:hAnsi="Arial" w:cs="Arial"/>
+          <w:b/>
+          <w:bCs/>
+          <w:color w:val="575B5F"/>
+          <w:sz w:val="20"/>
+          <w:szCs w:val="20"/>
+          <w:bdr w:val="none" w:sz="0" w:space="0" w:color="auto" w:frame="1"/>
+        </w:rPr>
+        <w:t>svg</w:t>
+      </w:r>
+      <w:proofErr w:type="spellEnd"/>
       <w:r>
         <w:rPr>
           <w:rFonts w:ascii="Arial" w:eastAsia="Times New Roman" w:hAnsi="Arial" w:cs="Arial"/>
@@ -1126,7 +1186,7 @@
           <w:szCs w:val="24"/>
         </w:rPr>
         <w:pict w14:anchorId="21311E1F">
-          <v:rect id="_x0000_i1063" style="width:0;height:1.5pt" o:hralign="center" o:hrstd="t" o:hrnoshade="t" o:hr="t" fillcolor="gray" stroked="f"/>
+          <v:rect id="_x0000_i1026" style="width:0;height:1.5pt" o:hralign="center" o:hrstd="t" o:hrnoshade="t" o:hr="t" fillcolor="gray" stroked="f"/>
         </w:pict>
       </w:r>
     </w:p>
@@ -1193,7 +1253,7 @@
           <w:szCs w:val="24"/>
         </w:rPr>
         <w:pict w14:anchorId="745D6014">
-          <v:rect id="_x0000_i1064" style="width:0;height:1.5pt" o:hralign="center" o:hrstd="t" o:hrnoshade="t" o:hr="t" fillcolor="gray" stroked="f"/>
+          <v:rect id="_x0000_i1027" style="width:0;height:1.5pt" o:hralign="center" o:hrstd="t" o:hrnoshade="t" o:hr="t" fillcolor="gray" stroked="f"/>
         </w:pict>
       </w:r>
     </w:p>
@@ -1273,6 +1333,7 @@
         </w:rPr>
         <w:t xml:space="preserve"> and </w:t>
       </w:r>
+      <w:proofErr w:type="spellStart"/>
       <w:r>
         <w:rPr>
           <w:rFonts w:ascii="Arial" w:eastAsia="Times New Roman" w:hAnsi="Arial" w:cs="Arial"/>
@@ -1285,6 +1346,7 @@
         </w:rPr>
         <w:t>incident_type</w:t>
       </w:r>
+      <w:proofErr w:type="spellEnd"/>
       <w:r>
         <w:rPr>
           <w:rFonts w:ascii="Arial" w:eastAsia="Times New Roman" w:hAnsi="Arial" w:cs="Arial"/>
@@ -1376,6 +1438,7 @@
         </w:rPr>
         <w:t xml:space="preserve">Similarly, the </w:t>
       </w:r>
+      <w:proofErr w:type="spellStart"/>
       <w:r>
         <w:rPr>
           <w:rFonts w:ascii="Arial" w:eastAsia="Times New Roman" w:hAnsi="Arial" w:cs="Arial"/>
@@ -1388,6 +1451,7 @@
         </w:rPr>
         <w:t>incident_type</w:t>
       </w:r>
+      <w:proofErr w:type="spellEnd"/>
       <w:r>
         <w:rPr>
           <w:rFonts w:ascii="Arial" w:eastAsia="Times New Roman" w:hAnsi="Arial" w:cs="Arial"/>
@@ -1437,7 +1501,7 @@
           <w:szCs w:val="24"/>
         </w:rPr>
         <w:pict w14:anchorId="3D3BD0C8">
-          <v:rect id="_x0000_i1065" style="width:0;height:1.5pt" o:hralign="center" o:hrstd="t" o:hrnoshade="t" o:hr="t" fillcolor="gray" stroked="f"/>
+          <v:rect id="_x0000_i1028" style="width:0;height:1.5pt" o:hralign="center" o:hrstd="t" o:hrnoshade="t" o:hr="t" fillcolor="gray" stroked="f"/>
         </w:pict>
       </w:r>
     </w:p>
@@ -1517,6 +1581,7 @@
         </w:rPr>
         <w:t xml:space="preserve">The model for </w:t>
       </w:r>
+      <w:proofErr w:type="spellStart"/>
       <w:r>
         <w:rPr>
           <w:rFonts w:ascii="Arial" w:eastAsia="Times New Roman" w:hAnsi="Arial" w:cs="Arial"/>
@@ -1529,6 +1594,7 @@
         </w:rPr>
         <w:t>fatalities_number</w:t>
       </w:r>
+      <w:proofErr w:type="spellEnd"/>
       <w:r>
         <w:rPr>
           <w:rFonts w:ascii="Arial" w:eastAsia="Times New Roman" w:hAnsi="Arial" w:cs="Arial"/>
@@ -1579,6 +1645,7 @@
         </w:rPr>
         <w:t xml:space="preserve">The model for </w:t>
       </w:r>
+      <w:proofErr w:type="spellStart"/>
       <w:r>
         <w:rPr>
           <w:rFonts w:ascii="Arial" w:eastAsia="Times New Roman" w:hAnsi="Arial" w:cs="Arial"/>
@@ -1591,6 +1658,7 @@
         </w:rPr>
         <w:t>eap_enacted_y_n_due_to_incident</w:t>
       </w:r>
+      <w:proofErr w:type="spellEnd"/>
       <w:r>
         <w:rPr>
           <w:rFonts w:ascii="Arial" w:eastAsia="Times New Roman" w:hAnsi="Arial" w:cs="Arial"/>
@@ -1640,7 +1708,7 @@
           <w:szCs w:val="24"/>
         </w:rPr>
         <w:pict w14:anchorId="3AC569B0">
-          <v:rect id="_x0000_i1066" style="width:0;height:1.5pt" o:hralign="center" o:hrstd="t" o:hrnoshade="t" o:hr="t" fillcolor="gray" stroked="f"/>
+          <v:rect id="_x0000_i1029" style="width:0;height:1.5pt" o:hralign="center" o:hrstd="t" o:hrnoshade="t" o:hr="t" fillcolor="gray" stroked="f"/>
         </w:pict>
       </w:r>
     </w:p>
@@ -1762,6 +1830,7 @@
         </w:rPr>
         <w:t xml:space="preserve">, </w:t>
       </w:r>
+      <w:proofErr w:type="spellStart"/>
       <w:r>
         <w:rPr>
           <w:rFonts w:ascii="Arial" w:eastAsia="Times New Roman" w:hAnsi="Arial" w:cs="Arial"/>
@@ -1774,6 +1843,7 @@
         </w:rPr>
         <w:t>other_infrastructure_impacts</w:t>
       </w:r>
+      <w:proofErr w:type="spellEnd"/>
       <w:r>
         <w:rPr>
           <w:rFonts w:ascii="Arial" w:eastAsia="Times New Roman" w:hAnsi="Arial" w:cs="Arial"/>
@@ -1783,6 +1853,7 @@
         </w:rPr>
         <w:t xml:space="preserve">, and </w:t>
       </w:r>
+      <w:proofErr w:type="spellStart"/>
       <w:r>
         <w:rPr>
           <w:rFonts w:ascii="Arial" w:eastAsia="Times New Roman" w:hAnsi="Arial" w:cs="Arial"/>
@@ -1795,6 +1866,7 @@
         </w:rPr>
         <w:t>incident_report_produced</w:t>
       </w:r>
+      <w:proofErr w:type="spellEnd"/>
       <w:r>
         <w:rPr>
           <w:rFonts w:ascii="Arial" w:eastAsia="Times New Roman" w:hAnsi="Arial" w:cs="Arial"/>
@@ -1968,7 +2040,7 @@
           <w:szCs w:val="24"/>
         </w:rPr>
         <w:pict w14:anchorId="42746765">
-          <v:rect id="_x0000_i1067" style="width:0;height:1.5pt" o:hralign="center" o:hrstd="t" o:hrnoshade="t" o:hr="t" fillcolor="gray" stroked="f"/>
+          <v:rect id="_x0000_i1030" style="width:0;height:1.5pt" o:hralign="center" o:hrstd="t" o:hrnoshade="t" o:hr="t" fillcolor="gray" stroked="f"/>
         </w:pict>
       </w:r>
     </w:p>
@@ -2142,6 +2214,7 @@
         </w:rPr>
         <w:t xml:space="preserve">Example for the </w:t>
       </w:r>
+      <w:proofErr w:type="spellStart"/>
       <w:r>
         <w:rPr>
           <w:rFonts w:ascii="Arial" w:eastAsia="Times New Roman" w:hAnsi="Arial" w:cs="Arial"/>
@@ -2154,6 +2227,7 @@
         </w:rPr>
         <w:t>incident_type</w:t>
       </w:r>
+      <w:proofErr w:type="spellEnd"/>
       <w:r>
         <w:rPr>
           <w:rFonts w:ascii="Arial" w:eastAsia="Times New Roman" w:hAnsi="Arial" w:cs="Arial"/>
@@ -2186,6 +2260,7 @@
         </w:rPr>
         <w:t xml:space="preserve">...The model for </w:t>
       </w:r>
+      <w:proofErr w:type="spellStart"/>
       <w:r>
         <w:rPr>
           <w:rFonts w:ascii="Arial" w:eastAsia="Times New Roman" w:hAnsi="Arial" w:cs="Arial"/>
@@ -2196,6 +2271,7 @@
         </w:rPr>
         <w:t>incident_type</w:t>
       </w:r>
+      <w:proofErr w:type="spellEnd"/>
       <w:r>
         <w:rPr>
           <w:rFonts w:ascii="Arial" w:eastAsia="Times New Roman" w:hAnsi="Arial" w:cs="Arial"/>
@@ -2245,7 +2321,7 @@
         </w:rPr>
         <w:lastRenderedPageBreak/>
         <w:pict w14:anchorId="06AF5B19">
-          <v:rect id="_x0000_i1068" style="width:0;height:1.5pt" o:hralign="center" o:hrstd="t" o:hrnoshade="t" o:hr="t" fillcolor="gray" stroked="f"/>
+          <v:rect id="_x0000_i1031" style="width:0;height:1.5pt" o:hralign="center" o:hrstd="t" o:hrnoshade="t" o:hr="t" fillcolor="gray" stroked="f"/>
         </w:pict>
       </w:r>
     </w:p>
@@ -2373,6 +2449,7 @@
         </w:rPr>
         <w:t xml:space="preserve">Figure 1: Confusion Matrix for </w:t>
       </w:r>
+      <w:proofErr w:type="spellStart"/>
       <w:r>
         <w:rPr>
           <w:rFonts w:ascii="Arial" w:eastAsia="Times New Roman" w:hAnsi="Arial" w:cs="Arial"/>
@@ -2385,6 +2462,7 @@
         </w:rPr>
         <w:t>incident_type</w:t>
       </w:r>
+      <w:proofErr w:type="spellEnd"/>
       <w:r>
         <w:rPr>
           <w:rFonts w:ascii="Arial" w:eastAsia="Times New Roman" w:hAnsi="Arial" w:cs="Arial"/>
@@ -2418,6 +2496,2465 @@
         <w:t>As shown in the matrix, the model was highly effective at correctly identifying "Overtopping" incidents. However, it showed some difficulty in distinguishing between "Structural Failure" and "Piping," occasionally misclassifying one as the other. This specific confusion suggests that the input features for these two classes may share some similarities, which could be an area for future feature engineering...</w:t>
       </w:r>
     </w:p>
+    <w:p>
+      <w:pPr>
+        <w:spacing w:after="240" w:line="240" w:lineRule="auto"/>
+        <w:rPr>
+          <w:rFonts w:ascii="Arial" w:eastAsia="Times New Roman" w:hAnsi="Arial" w:cs="Arial"/>
+          <w:color w:val="1B1C1D"/>
+          <w:sz w:val="24"/>
+          <w:szCs w:val="24"/>
+        </w:rPr>
+      </w:pPr>
+    </w:p>
+    <w:p>
+      <w:pPr>
+        <w:spacing w:after="240" w:line="240" w:lineRule="auto"/>
+        <w:rPr>
+          <w:rFonts w:ascii="Arial" w:eastAsia="Times New Roman" w:hAnsi="Arial" w:cs="Arial"/>
+          <w:color w:val="1B1C1D"/>
+          <w:sz w:val="24"/>
+          <w:szCs w:val="24"/>
+        </w:rPr>
+      </w:pPr>
+    </w:p>
+    <w:p>
+      <w:pPr>
+        <w:pStyle w:val="Heading2"/>
+      </w:pPr>
+      <w:r>
+        <w:t>Chart of Model Performance Metrics</w:t>
+      </w:r>
+    </w:p>
+    <w:p>
+      <w:pPr>
+        <w:pStyle w:val="NormalWeb"/>
+      </w:pPr>
+      <w:r>
+        <w:lastRenderedPageBreak/>
+        <w:t xml:space="preserve">A bar chart is an excellent way to visually compare the performance of your different models across the four key metrics. This chart immediately highlights the high-performing models (like </w:t>
+      </w:r>
+      <w:r>
+        <w:rPr>
+          <w:rStyle w:val="HTMLCode"/>
+        </w:rPr>
+        <w:t>response</w:t>
+      </w:r>
+      <w:r>
+        <w:t xml:space="preserve"> and </w:t>
+      </w:r>
+      <w:proofErr w:type="spellStart"/>
+      <w:r>
+        <w:rPr>
+          <w:rStyle w:val="HTMLCode"/>
+        </w:rPr>
+        <w:t>incident_type</w:t>
+      </w:r>
+      <w:proofErr w:type="spellEnd"/>
+      <w:r>
+        <w:t>) and the ones that struggled significantly.</w:t>
+      </w:r>
+    </w:p>
+    <w:p>
+      <w:pPr>
+        <w:pStyle w:val="NormalWeb"/>
+      </w:pPr>
+      <w:r>
+        <w:rPr>
+          <w:b/>
+          <w:bCs/>
+        </w:rPr>
+        <w:t>Figure 2: Comparison of Performance Metrics Across All Trained Models.</w:t>
+      </w:r>
+      <w:r>
+        <w:t xml:space="preserve"> This chart displays the Accuracy, Precision (Weighted), Recall (Weighted), and F1-Score (Weighted) for each of the nine predictive models. The significant variation in performance is evident, with the </w:t>
+      </w:r>
+      <w:r>
+        <w:rPr>
+          <w:rStyle w:val="HTMLCode"/>
+        </w:rPr>
+        <w:t>response</w:t>
+      </w:r>
+      <w:r>
+        <w:t xml:space="preserve"> model achieving near-perfect scores, while the </w:t>
+      </w:r>
+      <w:proofErr w:type="spellStart"/>
+      <w:r>
+        <w:rPr>
+          <w:rStyle w:val="HTMLCode"/>
+        </w:rPr>
+        <w:t>incident_mechanism</w:t>
+      </w:r>
+      <w:proofErr w:type="spellEnd"/>
+      <w:r>
+        <w:t xml:space="preserve"> models show very low performance, characterized by a large gap between their high precision and low recall/accuracy.</w:t>
+      </w:r>
+    </w:p>
+    <w:p>
+      <w:pPr>
+        <w:spacing w:after="240" w:line="240" w:lineRule="auto"/>
+        <w:rPr>
+          <w:rFonts w:ascii="Arial" w:eastAsia="Times New Roman" w:hAnsi="Arial" w:cs="Arial"/>
+          <w:color w:val="1B1C1D"/>
+          <w:sz w:val="24"/>
+          <w:szCs w:val="24"/>
+        </w:rPr>
+      </w:pPr>
+    </w:p>
+    <w:p>
+      <w:pPr>
+        <w:spacing w:after="240" w:line="240" w:lineRule="auto"/>
+        <w:rPr>
+          <w:rFonts w:ascii="Arial" w:eastAsia="Times New Roman" w:hAnsi="Arial" w:cs="Arial"/>
+          <w:color w:val="1B1C1D"/>
+          <w:sz w:val="24"/>
+          <w:szCs w:val="24"/>
+        </w:rPr>
+      </w:pPr>
+      <w:r>
+        <w:rPr>
+          <w:noProof/>
+        </w:rPr>
+        <w:drawing>
+          <wp:inline distT="0" distB="0" distL="0" distR="0" wp14:anchorId="3E247351" wp14:editId="3CCEFEC7">
+            <wp:extent cx="5943600" cy="3343275"/>
+            <wp:effectExtent l="0" t="0" r="0" b="9525"/>
+            <wp:docPr id="2" name="Picture 2"/>
+            <wp:cNvGraphicFramePr>
+              <a:graphicFrameLocks xmlns:a="http://schemas.openxmlformats.org/drawingml/2006/main" noChangeAspect="1"/>
+            </wp:cNvGraphicFramePr>
+            <a:graphic xmlns:a="http://schemas.openxmlformats.org/drawingml/2006/main">
+              <a:graphicData uri="http://schemas.openxmlformats.org/drawingml/2006/picture">
+                <pic:pic xmlns:pic="http://schemas.openxmlformats.org/drawingml/2006/picture">
+                  <pic:nvPicPr>
+                    <pic:cNvPr id="0" name="Picture 8"/>
+                    <pic:cNvPicPr>
+                      <a:picLocks noChangeAspect="1" noChangeArrowheads="1"/>
+                    </pic:cNvPicPr>
+                  </pic:nvPicPr>
+                  <pic:blipFill>
+                    <a:blip r:embed="rId7" cstate="print">
+                      <a:extLst>
+                        <a:ext uri="{28A0092B-C50C-407E-A947-70E740481C1C}">
+                          <a14:useLocalDpi xmlns:a14="http://schemas.microsoft.com/office/drawing/2010/main" val="0"/>
+                        </a:ext>
+                      </a:extLst>
+                    </a:blip>
+                    <a:srcRect/>
+                    <a:stretch>
+                      <a:fillRect/>
+                    </a:stretch>
+                  </pic:blipFill>
+                  <pic:spPr bwMode="auto">
+                    <a:xfrm>
+                      <a:off x="0" y="0"/>
+                      <a:ext cx="5943600" cy="3343275"/>
+                    </a:xfrm>
+                    <a:prstGeom prst="rect">
+                      <a:avLst/>
+                    </a:prstGeom>
+                    <a:noFill/>
+                    <a:ln>
+                      <a:noFill/>
+                    </a:ln>
+                  </pic:spPr>
+                </pic:pic>
+              </a:graphicData>
+            </a:graphic>
+          </wp:inline>
+        </w:drawing>
+      </w:r>
+    </w:p>
+    <w:p>
+      <w:pPr>
+        <w:spacing w:after="120" w:line="240" w:lineRule="auto"/>
+        <w:rPr>
+          <w:rFonts w:ascii="Arial" w:eastAsia="Times New Roman" w:hAnsi="Arial" w:cs="Arial"/>
+          <w:color w:val="1B1C1D"/>
+          <w:sz w:val="24"/>
+          <w:szCs w:val="24"/>
+        </w:rPr>
+      </w:pPr>
+      <w:r>
+        <w:rPr>
+          <w:rFonts w:ascii="Arial" w:eastAsia="Times New Roman" w:hAnsi="Arial" w:cs="Arial"/>
+          <w:color w:val="1B1C1D"/>
+          <w:sz w:val="24"/>
+          <w:szCs w:val="24"/>
+        </w:rPr>
+        <w:pict w14:anchorId="2BB067BB">
+          <v:rect id="_x0000_i1034" style="width:0;height:1.5pt" o:hralign="center" o:hrstd="t" o:hrnoshade="t" o:hr="t" fillcolor="gray" stroked="f"/>
+        </w:pict>
+      </w:r>
+    </w:p>
+    <w:p>
+      <w:pPr>
+        <w:spacing w:after="120" w:line="240" w:lineRule="auto"/>
+        <w:outlineLvl w:val="1"/>
+        <w:rPr>
+          <w:rFonts w:ascii="Arial" w:eastAsia="Times New Roman" w:hAnsi="Arial" w:cs="Arial"/>
+          <w:b/>
+          <w:bCs/>
+          <w:color w:val="1B1C1D"/>
+          <w:sz w:val="36"/>
+          <w:szCs w:val="36"/>
+        </w:rPr>
+      </w:pPr>
+      <w:r>
+        <w:rPr>
+          <w:rFonts w:ascii="Arial" w:eastAsia="Times New Roman" w:hAnsi="Arial" w:cs="Arial"/>
+          <w:b/>
+          <w:bCs/>
+          <w:color w:val="1B1C1D"/>
+          <w:sz w:val="36"/>
+          <w:szCs w:val="36"/>
+        </w:rPr>
+        <w:t>Appendix: Summary of Model Performance Metrics</w:t>
+      </w:r>
+    </w:p>
+    <w:p>
+      <w:pPr>
+        <w:spacing w:after="240" w:line="240" w:lineRule="auto"/>
+        <w:rPr>
+          <w:rFonts w:ascii="Arial" w:eastAsia="Times New Roman" w:hAnsi="Arial" w:cs="Arial"/>
+          <w:color w:val="1B1C1D"/>
+          <w:sz w:val="24"/>
+          <w:szCs w:val="24"/>
+        </w:rPr>
+      </w:pPr>
+      <w:r>
+        <w:rPr>
+          <w:rFonts w:ascii="Arial" w:eastAsia="Times New Roman" w:hAnsi="Arial" w:cs="Arial"/>
+          <w:color w:val="1B1C1D"/>
+          <w:sz w:val="24"/>
+          <w:szCs w:val="24"/>
+        </w:rPr>
+        <w:t>The table below provides a comprehensive summary of the performance metrics for each of the nine classification models developed. All metrics were calculated on the unseen test dataset. Precision, Recall, and F1-Score are weighted averages to account for class imbalance.</w:t>
+      </w:r>
+    </w:p>
+    <w:tbl>
+      <w:tblPr>
+        <w:tblW w:w="0" w:type="auto"/>
+        <w:tblCellSpacing w:w="15" w:type="dxa"/>
+        <w:tblCellMar>
+          <w:left w:w="0" w:type="dxa"/>
+          <w:right w:w="0" w:type="dxa"/>
+        </w:tblCellMar>
+        <w:tblLook w:val="04A0" w:firstRow="1" w:lastRow="0" w:firstColumn="1" w:lastColumn="0" w:noHBand="0" w:noVBand="1"/>
+      </w:tblPr>
+      <w:tblGrid>
+        <w:gridCol w:w="3816"/>
+        <w:gridCol w:w="1259"/>
+        <w:gridCol w:w="1418"/>
+        <w:gridCol w:w="1418"/>
+        <w:gridCol w:w="1433"/>
+      </w:tblGrid>
+      <w:tr>
+        <w:trPr>
+          <w:tblHeader/>
+          <w:tblCellSpacing w:w="15" w:type="dxa"/>
+        </w:trPr>
+        <w:tc>
+          <w:tcPr>
+            <w:tcW w:w="0" w:type="auto"/>
+            <w:tcBorders>
+              <w:top w:val="single" w:sz="6" w:space="0" w:color="auto"/>
+              <w:left w:val="single" w:sz="6" w:space="0" w:color="auto"/>
+              <w:bottom w:val="single" w:sz="6" w:space="0" w:color="auto"/>
+              <w:right w:val="single" w:sz="6" w:space="0" w:color="auto"/>
+            </w:tcBorders>
+            <w:tcMar>
+              <w:top w:w="120" w:type="dxa"/>
+              <w:left w:w="180" w:type="dxa"/>
+              <w:bottom w:w="120" w:type="dxa"/>
+              <w:right w:w="180" w:type="dxa"/>
+            </w:tcMar>
+            <w:vAlign w:val="center"/>
+            <w:hideMark/>
+          </w:tcPr>
+          <w:p>
+            <w:pPr>
+              <w:spacing w:after="0" w:line="240" w:lineRule="auto"/>
+              <w:rPr>
+                <w:rFonts w:ascii="Arial" w:eastAsia="Times New Roman" w:hAnsi="Arial" w:cs="Arial"/>
+                <w:color w:val="1B1C1D"/>
+                <w:sz w:val="24"/>
+                <w:szCs w:val="24"/>
+              </w:rPr>
+            </w:pPr>
+            <w:r>
+              <w:rPr>
+                <w:rFonts w:ascii="Arial" w:eastAsia="Times New Roman" w:hAnsi="Arial" w:cs="Arial"/>
+                <w:color w:val="1B1C1D"/>
+                <w:sz w:val="24"/>
+                <w:szCs w:val="24"/>
+              </w:rPr>
+              <w:lastRenderedPageBreak/>
+              <w:t>Model Output</w:t>
+            </w:r>
+          </w:p>
+        </w:tc>
+        <w:tc>
+          <w:tcPr>
+            <w:tcW w:w="0" w:type="auto"/>
+            <w:tcBorders>
+              <w:top w:val="single" w:sz="6" w:space="0" w:color="auto"/>
+              <w:left w:val="single" w:sz="6" w:space="0" w:color="auto"/>
+              <w:bottom w:val="single" w:sz="6" w:space="0" w:color="auto"/>
+              <w:right w:val="single" w:sz="6" w:space="0" w:color="auto"/>
+            </w:tcBorders>
+            <w:tcMar>
+              <w:top w:w="120" w:type="dxa"/>
+              <w:left w:w="180" w:type="dxa"/>
+              <w:bottom w:w="120" w:type="dxa"/>
+              <w:right w:w="180" w:type="dxa"/>
+            </w:tcMar>
+            <w:vAlign w:val="center"/>
+            <w:hideMark/>
+          </w:tcPr>
+          <w:p>
+            <w:pPr>
+              <w:spacing w:after="0" w:line="240" w:lineRule="auto"/>
+              <w:rPr>
+                <w:rFonts w:ascii="Arial" w:eastAsia="Times New Roman" w:hAnsi="Arial" w:cs="Arial"/>
+                <w:color w:val="1B1C1D"/>
+                <w:sz w:val="24"/>
+                <w:szCs w:val="24"/>
+              </w:rPr>
+            </w:pPr>
+            <w:r>
+              <w:rPr>
+                <w:rFonts w:ascii="Arial" w:eastAsia="Times New Roman" w:hAnsi="Arial" w:cs="Arial"/>
+                <w:color w:val="1B1C1D"/>
+                <w:sz w:val="24"/>
+                <w:szCs w:val="24"/>
+              </w:rPr>
+              <w:t>Accuracy</w:t>
+            </w:r>
+          </w:p>
+        </w:tc>
+        <w:tc>
+          <w:tcPr>
+            <w:tcW w:w="0" w:type="auto"/>
+            <w:tcBorders>
+              <w:top w:val="single" w:sz="6" w:space="0" w:color="auto"/>
+              <w:left w:val="single" w:sz="6" w:space="0" w:color="auto"/>
+              <w:bottom w:val="single" w:sz="6" w:space="0" w:color="auto"/>
+              <w:right w:val="single" w:sz="6" w:space="0" w:color="auto"/>
+            </w:tcBorders>
+            <w:tcMar>
+              <w:top w:w="120" w:type="dxa"/>
+              <w:left w:w="180" w:type="dxa"/>
+              <w:bottom w:w="120" w:type="dxa"/>
+              <w:right w:w="180" w:type="dxa"/>
+            </w:tcMar>
+            <w:vAlign w:val="center"/>
+            <w:hideMark/>
+          </w:tcPr>
+          <w:p>
+            <w:pPr>
+              <w:spacing w:after="0" w:line="240" w:lineRule="auto"/>
+              <w:rPr>
+                <w:rFonts w:ascii="Arial" w:eastAsia="Times New Roman" w:hAnsi="Arial" w:cs="Arial"/>
+                <w:color w:val="1B1C1D"/>
+                <w:sz w:val="24"/>
+                <w:szCs w:val="24"/>
+              </w:rPr>
+            </w:pPr>
+            <w:r>
+              <w:rPr>
+                <w:rFonts w:ascii="Arial" w:eastAsia="Times New Roman" w:hAnsi="Arial" w:cs="Arial"/>
+                <w:color w:val="1B1C1D"/>
+                <w:sz w:val="24"/>
+                <w:szCs w:val="24"/>
+              </w:rPr>
+              <w:t>Precision (Weighted)</w:t>
+            </w:r>
+          </w:p>
+        </w:tc>
+        <w:tc>
+          <w:tcPr>
+            <w:tcW w:w="0" w:type="auto"/>
+            <w:tcBorders>
+              <w:top w:val="single" w:sz="6" w:space="0" w:color="auto"/>
+              <w:left w:val="single" w:sz="6" w:space="0" w:color="auto"/>
+              <w:bottom w:val="single" w:sz="6" w:space="0" w:color="auto"/>
+              <w:right w:val="single" w:sz="6" w:space="0" w:color="auto"/>
+            </w:tcBorders>
+            <w:tcMar>
+              <w:top w:w="120" w:type="dxa"/>
+              <w:left w:w="180" w:type="dxa"/>
+              <w:bottom w:w="120" w:type="dxa"/>
+              <w:right w:w="180" w:type="dxa"/>
+            </w:tcMar>
+            <w:vAlign w:val="center"/>
+            <w:hideMark/>
+          </w:tcPr>
+          <w:p>
+            <w:pPr>
+              <w:spacing w:after="0" w:line="240" w:lineRule="auto"/>
+              <w:rPr>
+                <w:rFonts w:ascii="Arial" w:eastAsia="Times New Roman" w:hAnsi="Arial" w:cs="Arial"/>
+                <w:color w:val="1B1C1D"/>
+                <w:sz w:val="24"/>
+                <w:szCs w:val="24"/>
+              </w:rPr>
+            </w:pPr>
+            <w:r>
+              <w:rPr>
+                <w:rFonts w:ascii="Arial" w:eastAsia="Times New Roman" w:hAnsi="Arial" w:cs="Arial"/>
+                <w:color w:val="1B1C1D"/>
+                <w:sz w:val="24"/>
+                <w:szCs w:val="24"/>
+              </w:rPr>
+              <w:t>Recall (Weighted)</w:t>
+            </w:r>
+          </w:p>
+        </w:tc>
+        <w:tc>
+          <w:tcPr>
+            <w:tcW w:w="0" w:type="auto"/>
+            <w:tcBorders>
+              <w:top w:val="single" w:sz="6" w:space="0" w:color="auto"/>
+              <w:left w:val="single" w:sz="6" w:space="0" w:color="auto"/>
+              <w:bottom w:val="single" w:sz="6" w:space="0" w:color="auto"/>
+              <w:right w:val="single" w:sz="6" w:space="0" w:color="auto"/>
+            </w:tcBorders>
+            <w:tcMar>
+              <w:top w:w="120" w:type="dxa"/>
+              <w:left w:w="180" w:type="dxa"/>
+              <w:bottom w:w="120" w:type="dxa"/>
+              <w:right w:w="180" w:type="dxa"/>
+            </w:tcMar>
+            <w:vAlign w:val="center"/>
+            <w:hideMark/>
+          </w:tcPr>
+          <w:p>
+            <w:pPr>
+              <w:spacing w:after="0" w:line="240" w:lineRule="auto"/>
+              <w:rPr>
+                <w:rFonts w:ascii="Arial" w:eastAsia="Times New Roman" w:hAnsi="Arial" w:cs="Arial"/>
+                <w:color w:val="1B1C1D"/>
+                <w:sz w:val="24"/>
+                <w:szCs w:val="24"/>
+              </w:rPr>
+            </w:pPr>
+            <w:r>
+              <w:rPr>
+                <w:rFonts w:ascii="Arial" w:eastAsia="Times New Roman" w:hAnsi="Arial" w:cs="Arial"/>
+                <w:color w:val="1B1C1D"/>
+                <w:sz w:val="24"/>
+                <w:szCs w:val="24"/>
+              </w:rPr>
+              <w:t>F1-Score (Weighted)</w:t>
+            </w:r>
+          </w:p>
+        </w:tc>
+      </w:tr>
+      <w:tr>
+        <w:trPr>
+          <w:tblCellSpacing w:w="15" w:type="dxa"/>
+        </w:trPr>
+        <w:tc>
+          <w:tcPr>
+            <w:tcW w:w="0" w:type="auto"/>
+            <w:tcBorders>
+              <w:top w:val="single" w:sz="6" w:space="0" w:color="auto"/>
+              <w:left w:val="single" w:sz="6" w:space="0" w:color="auto"/>
+              <w:bottom w:val="single" w:sz="6" w:space="0" w:color="auto"/>
+              <w:right w:val="single" w:sz="6" w:space="0" w:color="auto"/>
+            </w:tcBorders>
+            <w:tcMar>
+              <w:top w:w="120" w:type="dxa"/>
+              <w:left w:w="180" w:type="dxa"/>
+              <w:bottom w:w="120" w:type="dxa"/>
+              <w:right w:w="180" w:type="dxa"/>
+            </w:tcMar>
+            <w:vAlign w:val="center"/>
+            <w:hideMark/>
+          </w:tcPr>
+          <w:p>
+            <w:pPr>
+              <w:spacing w:after="0" w:line="240" w:lineRule="auto"/>
+              <w:rPr>
+                <w:rFonts w:ascii="Arial" w:eastAsia="Times New Roman" w:hAnsi="Arial" w:cs="Arial"/>
+                <w:color w:val="1B1C1D"/>
+                <w:sz w:val="24"/>
+                <w:szCs w:val="24"/>
+              </w:rPr>
+            </w:pPr>
+            <w:proofErr w:type="spellStart"/>
+            <w:r>
+              <w:rPr>
+                <w:rFonts w:ascii="Arial" w:eastAsia="Times New Roman" w:hAnsi="Arial" w:cs="Arial"/>
+                <w:b/>
+                <w:bCs/>
+                <w:color w:val="1B1C1D"/>
+                <w:sz w:val="24"/>
+                <w:szCs w:val="24"/>
+                <w:bdr w:val="none" w:sz="0" w:space="0" w:color="auto" w:frame="1"/>
+              </w:rPr>
+              <w:t>incident_type</w:t>
+            </w:r>
+            <w:proofErr w:type="spellEnd"/>
+          </w:p>
+        </w:tc>
+        <w:tc>
+          <w:tcPr>
+            <w:tcW w:w="0" w:type="auto"/>
+            <w:tcBorders>
+              <w:top w:val="single" w:sz="6" w:space="0" w:color="auto"/>
+              <w:left w:val="single" w:sz="6" w:space="0" w:color="auto"/>
+              <w:bottom w:val="single" w:sz="6" w:space="0" w:color="auto"/>
+              <w:right w:val="single" w:sz="6" w:space="0" w:color="auto"/>
+            </w:tcBorders>
+            <w:tcMar>
+              <w:top w:w="120" w:type="dxa"/>
+              <w:left w:w="180" w:type="dxa"/>
+              <w:bottom w:w="120" w:type="dxa"/>
+              <w:right w:w="180" w:type="dxa"/>
+            </w:tcMar>
+            <w:vAlign w:val="center"/>
+            <w:hideMark/>
+          </w:tcPr>
+          <w:p>
+            <w:pPr>
+              <w:spacing w:after="0" w:line="240" w:lineRule="auto"/>
+              <w:rPr>
+                <w:rFonts w:ascii="Arial" w:eastAsia="Times New Roman" w:hAnsi="Arial" w:cs="Arial"/>
+                <w:color w:val="1B1C1D"/>
+                <w:sz w:val="24"/>
+                <w:szCs w:val="24"/>
+              </w:rPr>
+            </w:pPr>
+            <w:r>
+              <w:rPr>
+                <w:rFonts w:ascii="Arial" w:eastAsia="Times New Roman" w:hAnsi="Arial" w:cs="Arial"/>
+                <w:color w:val="1B1C1D"/>
+                <w:sz w:val="24"/>
+                <w:szCs w:val="24"/>
+              </w:rPr>
+              <w:t>0.796</w:t>
+            </w:r>
+          </w:p>
+        </w:tc>
+        <w:tc>
+          <w:tcPr>
+            <w:tcW w:w="0" w:type="auto"/>
+            <w:tcBorders>
+              <w:top w:val="single" w:sz="6" w:space="0" w:color="auto"/>
+              <w:left w:val="single" w:sz="6" w:space="0" w:color="auto"/>
+              <w:bottom w:val="single" w:sz="6" w:space="0" w:color="auto"/>
+              <w:right w:val="single" w:sz="6" w:space="0" w:color="auto"/>
+            </w:tcBorders>
+            <w:tcMar>
+              <w:top w:w="120" w:type="dxa"/>
+              <w:left w:w="180" w:type="dxa"/>
+              <w:bottom w:w="120" w:type="dxa"/>
+              <w:right w:w="180" w:type="dxa"/>
+            </w:tcMar>
+            <w:vAlign w:val="center"/>
+            <w:hideMark/>
+          </w:tcPr>
+          <w:p>
+            <w:pPr>
+              <w:spacing w:after="0" w:line="240" w:lineRule="auto"/>
+              <w:rPr>
+                <w:rFonts w:ascii="Arial" w:eastAsia="Times New Roman" w:hAnsi="Arial" w:cs="Arial"/>
+                <w:color w:val="1B1C1D"/>
+                <w:sz w:val="24"/>
+                <w:szCs w:val="24"/>
+              </w:rPr>
+            </w:pPr>
+            <w:r>
+              <w:rPr>
+                <w:rFonts w:ascii="Arial" w:eastAsia="Times New Roman" w:hAnsi="Arial" w:cs="Arial"/>
+                <w:color w:val="1B1C1D"/>
+                <w:sz w:val="24"/>
+                <w:szCs w:val="24"/>
+              </w:rPr>
+              <w:t>0.796</w:t>
+            </w:r>
+          </w:p>
+        </w:tc>
+        <w:tc>
+          <w:tcPr>
+            <w:tcW w:w="0" w:type="auto"/>
+            <w:tcBorders>
+              <w:top w:val="single" w:sz="6" w:space="0" w:color="auto"/>
+              <w:left w:val="single" w:sz="6" w:space="0" w:color="auto"/>
+              <w:bottom w:val="single" w:sz="6" w:space="0" w:color="auto"/>
+              <w:right w:val="single" w:sz="6" w:space="0" w:color="auto"/>
+            </w:tcBorders>
+            <w:tcMar>
+              <w:top w:w="120" w:type="dxa"/>
+              <w:left w:w="180" w:type="dxa"/>
+              <w:bottom w:w="120" w:type="dxa"/>
+              <w:right w:w="180" w:type="dxa"/>
+            </w:tcMar>
+            <w:vAlign w:val="center"/>
+            <w:hideMark/>
+          </w:tcPr>
+          <w:p>
+            <w:pPr>
+              <w:spacing w:after="0" w:line="240" w:lineRule="auto"/>
+              <w:rPr>
+                <w:rFonts w:ascii="Arial" w:eastAsia="Times New Roman" w:hAnsi="Arial" w:cs="Arial"/>
+                <w:color w:val="1B1C1D"/>
+                <w:sz w:val="24"/>
+                <w:szCs w:val="24"/>
+              </w:rPr>
+            </w:pPr>
+            <w:r>
+              <w:rPr>
+                <w:rFonts w:ascii="Arial" w:eastAsia="Times New Roman" w:hAnsi="Arial" w:cs="Arial"/>
+                <w:color w:val="1B1C1D"/>
+                <w:sz w:val="24"/>
+                <w:szCs w:val="24"/>
+              </w:rPr>
+              <w:t>0.796</w:t>
+            </w:r>
+          </w:p>
+        </w:tc>
+        <w:tc>
+          <w:tcPr>
+            <w:tcW w:w="0" w:type="auto"/>
+            <w:tcBorders>
+              <w:top w:val="single" w:sz="6" w:space="0" w:color="auto"/>
+              <w:left w:val="single" w:sz="6" w:space="0" w:color="auto"/>
+              <w:bottom w:val="single" w:sz="6" w:space="0" w:color="auto"/>
+              <w:right w:val="single" w:sz="6" w:space="0" w:color="auto"/>
+            </w:tcBorders>
+            <w:tcMar>
+              <w:top w:w="120" w:type="dxa"/>
+              <w:left w:w="180" w:type="dxa"/>
+              <w:bottom w:w="120" w:type="dxa"/>
+              <w:right w:w="180" w:type="dxa"/>
+            </w:tcMar>
+            <w:vAlign w:val="center"/>
+            <w:hideMark/>
+          </w:tcPr>
+          <w:p>
+            <w:pPr>
+              <w:spacing w:after="0" w:line="240" w:lineRule="auto"/>
+              <w:rPr>
+                <w:rFonts w:ascii="Arial" w:eastAsia="Times New Roman" w:hAnsi="Arial" w:cs="Arial"/>
+                <w:color w:val="1B1C1D"/>
+                <w:sz w:val="24"/>
+                <w:szCs w:val="24"/>
+              </w:rPr>
+            </w:pPr>
+            <w:r>
+              <w:rPr>
+                <w:rFonts w:ascii="Arial" w:eastAsia="Times New Roman" w:hAnsi="Arial" w:cs="Arial"/>
+                <w:color w:val="1B1C1D"/>
+                <w:sz w:val="24"/>
+                <w:szCs w:val="24"/>
+              </w:rPr>
+              <w:t>0.796</w:t>
+            </w:r>
+          </w:p>
+        </w:tc>
+      </w:tr>
+      <w:tr>
+        <w:trPr>
+          <w:tblCellSpacing w:w="15" w:type="dxa"/>
+        </w:trPr>
+        <w:tc>
+          <w:tcPr>
+            <w:tcW w:w="0" w:type="auto"/>
+            <w:tcBorders>
+              <w:top w:val="single" w:sz="6" w:space="0" w:color="auto"/>
+              <w:left w:val="single" w:sz="6" w:space="0" w:color="auto"/>
+              <w:bottom w:val="single" w:sz="6" w:space="0" w:color="auto"/>
+              <w:right w:val="single" w:sz="6" w:space="0" w:color="auto"/>
+            </w:tcBorders>
+            <w:tcMar>
+              <w:top w:w="120" w:type="dxa"/>
+              <w:left w:w="180" w:type="dxa"/>
+              <w:bottom w:w="120" w:type="dxa"/>
+              <w:right w:w="180" w:type="dxa"/>
+            </w:tcMar>
+            <w:vAlign w:val="center"/>
+            <w:hideMark/>
+          </w:tcPr>
+          <w:p>
+            <w:pPr>
+              <w:spacing w:after="0" w:line="240" w:lineRule="auto"/>
+              <w:rPr>
+                <w:rFonts w:ascii="Arial" w:eastAsia="Times New Roman" w:hAnsi="Arial" w:cs="Arial"/>
+                <w:color w:val="1B1C1D"/>
+                <w:sz w:val="24"/>
+                <w:szCs w:val="24"/>
+              </w:rPr>
+            </w:pPr>
+            <w:r>
+              <w:rPr>
+                <w:rFonts w:ascii="Arial" w:eastAsia="Times New Roman" w:hAnsi="Arial" w:cs="Arial"/>
+                <w:b/>
+                <w:bCs/>
+                <w:color w:val="1B1C1D"/>
+                <w:sz w:val="24"/>
+                <w:szCs w:val="24"/>
+                <w:bdr w:val="none" w:sz="0" w:space="0" w:color="auto" w:frame="1"/>
+              </w:rPr>
+              <w:t>incident_mechanism_1</w:t>
+            </w:r>
+          </w:p>
+        </w:tc>
+        <w:tc>
+          <w:tcPr>
+            <w:tcW w:w="0" w:type="auto"/>
+            <w:tcBorders>
+              <w:top w:val="single" w:sz="6" w:space="0" w:color="auto"/>
+              <w:left w:val="single" w:sz="6" w:space="0" w:color="auto"/>
+              <w:bottom w:val="single" w:sz="6" w:space="0" w:color="auto"/>
+              <w:right w:val="single" w:sz="6" w:space="0" w:color="auto"/>
+            </w:tcBorders>
+            <w:tcMar>
+              <w:top w:w="120" w:type="dxa"/>
+              <w:left w:w="180" w:type="dxa"/>
+              <w:bottom w:w="120" w:type="dxa"/>
+              <w:right w:w="180" w:type="dxa"/>
+            </w:tcMar>
+            <w:vAlign w:val="center"/>
+            <w:hideMark/>
+          </w:tcPr>
+          <w:p>
+            <w:pPr>
+              <w:spacing w:after="0" w:line="240" w:lineRule="auto"/>
+              <w:rPr>
+                <w:rFonts w:ascii="Arial" w:eastAsia="Times New Roman" w:hAnsi="Arial" w:cs="Arial"/>
+                <w:color w:val="1B1C1D"/>
+                <w:sz w:val="24"/>
+                <w:szCs w:val="24"/>
+              </w:rPr>
+            </w:pPr>
+            <w:r>
+              <w:rPr>
+                <w:rFonts w:ascii="Arial" w:eastAsia="Times New Roman" w:hAnsi="Arial" w:cs="Arial"/>
+                <w:color w:val="1B1C1D"/>
+                <w:sz w:val="24"/>
+                <w:szCs w:val="24"/>
+              </w:rPr>
+              <w:t>0.130</w:t>
+            </w:r>
+          </w:p>
+        </w:tc>
+        <w:tc>
+          <w:tcPr>
+            <w:tcW w:w="0" w:type="auto"/>
+            <w:tcBorders>
+              <w:top w:val="single" w:sz="6" w:space="0" w:color="auto"/>
+              <w:left w:val="single" w:sz="6" w:space="0" w:color="auto"/>
+              <w:bottom w:val="single" w:sz="6" w:space="0" w:color="auto"/>
+              <w:right w:val="single" w:sz="6" w:space="0" w:color="auto"/>
+            </w:tcBorders>
+            <w:tcMar>
+              <w:top w:w="120" w:type="dxa"/>
+              <w:left w:w="180" w:type="dxa"/>
+              <w:bottom w:w="120" w:type="dxa"/>
+              <w:right w:w="180" w:type="dxa"/>
+            </w:tcMar>
+            <w:vAlign w:val="center"/>
+            <w:hideMark/>
+          </w:tcPr>
+          <w:p>
+            <w:pPr>
+              <w:spacing w:after="0" w:line="240" w:lineRule="auto"/>
+              <w:rPr>
+                <w:rFonts w:ascii="Arial" w:eastAsia="Times New Roman" w:hAnsi="Arial" w:cs="Arial"/>
+                <w:color w:val="1B1C1D"/>
+                <w:sz w:val="24"/>
+                <w:szCs w:val="24"/>
+              </w:rPr>
+            </w:pPr>
+            <w:r>
+              <w:rPr>
+                <w:rFonts w:ascii="Arial" w:eastAsia="Times New Roman" w:hAnsi="Arial" w:cs="Arial"/>
+                <w:color w:val="1B1C1D"/>
+                <w:sz w:val="24"/>
+                <w:szCs w:val="24"/>
+              </w:rPr>
+              <w:t>0.241</w:t>
+            </w:r>
+          </w:p>
+        </w:tc>
+        <w:tc>
+          <w:tcPr>
+            <w:tcW w:w="0" w:type="auto"/>
+            <w:tcBorders>
+              <w:top w:val="single" w:sz="6" w:space="0" w:color="auto"/>
+              <w:left w:val="single" w:sz="6" w:space="0" w:color="auto"/>
+              <w:bottom w:val="single" w:sz="6" w:space="0" w:color="auto"/>
+              <w:right w:val="single" w:sz="6" w:space="0" w:color="auto"/>
+            </w:tcBorders>
+            <w:tcMar>
+              <w:top w:w="120" w:type="dxa"/>
+              <w:left w:w="180" w:type="dxa"/>
+              <w:bottom w:w="120" w:type="dxa"/>
+              <w:right w:w="180" w:type="dxa"/>
+            </w:tcMar>
+            <w:vAlign w:val="center"/>
+            <w:hideMark/>
+          </w:tcPr>
+          <w:p>
+            <w:pPr>
+              <w:spacing w:after="0" w:line="240" w:lineRule="auto"/>
+              <w:rPr>
+                <w:rFonts w:ascii="Arial" w:eastAsia="Times New Roman" w:hAnsi="Arial" w:cs="Arial"/>
+                <w:color w:val="1B1C1D"/>
+                <w:sz w:val="24"/>
+                <w:szCs w:val="24"/>
+              </w:rPr>
+            </w:pPr>
+            <w:r>
+              <w:rPr>
+                <w:rFonts w:ascii="Arial" w:eastAsia="Times New Roman" w:hAnsi="Arial" w:cs="Arial"/>
+                <w:color w:val="1B1C1D"/>
+                <w:sz w:val="24"/>
+                <w:szCs w:val="24"/>
+              </w:rPr>
+              <w:t>0.130</w:t>
+            </w:r>
+          </w:p>
+        </w:tc>
+        <w:tc>
+          <w:tcPr>
+            <w:tcW w:w="0" w:type="auto"/>
+            <w:tcBorders>
+              <w:top w:val="single" w:sz="6" w:space="0" w:color="auto"/>
+              <w:left w:val="single" w:sz="6" w:space="0" w:color="auto"/>
+              <w:bottom w:val="single" w:sz="6" w:space="0" w:color="auto"/>
+              <w:right w:val="single" w:sz="6" w:space="0" w:color="auto"/>
+            </w:tcBorders>
+            <w:tcMar>
+              <w:top w:w="120" w:type="dxa"/>
+              <w:left w:w="180" w:type="dxa"/>
+              <w:bottom w:w="120" w:type="dxa"/>
+              <w:right w:w="180" w:type="dxa"/>
+            </w:tcMar>
+            <w:vAlign w:val="center"/>
+            <w:hideMark/>
+          </w:tcPr>
+          <w:p>
+            <w:pPr>
+              <w:spacing w:after="0" w:line="240" w:lineRule="auto"/>
+              <w:rPr>
+                <w:rFonts w:ascii="Arial" w:eastAsia="Times New Roman" w:hAnsi="Arial" w:cs="Arial"/>
+                <w:color w:val="1B1C1D"/>
+                <w:sz w:val="24"/>
+                <w:szCs w:val="24"/>
+              </w:rPr>
+            </w:pPr>
+            <w:r>
+              <w:rPr>
+                <w:rFonts w:ascii="Arial" w:eastAsia="Times New Roman" w:hAnsi="Arial" w:cs="Arial"/>
+                <w:color w:val="1B1C1D"/>
+                <w:sz w:val="24"/>
+                <w:szCs w:val="24"/>
+              </w:rPr>
+              <w:t>0.110</w:t>
+            </w:r>
+          </w:p>
+        </w:tc>
+      </w:tr>
+      <w:tr>
+        <w:trPr>
+          <w:tblCellSpacing w:w="15" w:type="dxa"/>
+        </w:trPr>
+        <w:tc>
+          <w:tcPr>
+            <w:tcW w:w="0" w:type="auto"/>
+            <w:tcBorders>
+              <w:top w:val="single" w:sz="6" w:space="0" w:color="auto"/>
+              <w:left w:val="single" w:sz="6" w:space="0" w:color="auto"/>
+              <w:bottom w:val="single" w:sz="6" w:space="0" w:color="auto"/>
+              <w:right w:val="single" w:sz="6" w:space="0" w:color="auto"/>
+            </w:tcBorders>
+            <w:tcMar>
+              <w:top w:w="120" w:type="dxa"/>
+              <w:left w:w="180" w:type="dxa"/>
+              <w:bottom w:w="120" w:type="dxa"/>
+              <w:right w:w="180" w:type="dxa"/>
+            </w:tcMar>
+            <w:vAlign w:val="center"/>
+            <w:hideMark/>
+          </w:tcPr>
+          <w:p>
+            <w:pPr>
+              <w:spacing w:after="0" w:line="240" w:lineRule="auto"/>
+              <w:rPr>
+                <w:rFonts w:ascii="Arial" w:eastAsia="Times New Roman" w:hAnsi="Arial" w:cs="Arial"/>
+                <w:color w:val="1B1C1D"/>
+                <w:sz w:val="24"/>
+                <w:szCs w:val="24"/>
+              </w:rPr>
+            </w:pPr>
+            <w:r>
+              <w:rPr>
+                <w:rFonts w:ascii="Arial" w:eastAsia="Times New Roman" w:hAnsi="Arial" w:cs="Arial"/>
+                <w:b/>
+                <w:bCs/>
+                <w:color w:val="1B1C1D"/>
+                <w:sz w:val="24"/>
+                <w:szCs w:val="24"/>
+                <w:bdr w:val="none" w:sz="0" w:space="0" w:color="auto" w:frame="1"/>
+              </w:rPr>
+              <w:t>incident_mechanism_2</w:t>
+            </w:r>
+          </w:p>
+        </w:tc>
+        <w:tc>
+          <w:tcPr>
+            <w:tcW w:w="0" w:type="auto"/>
+            <w:tcBorders>
+              <w:top w:val="single" w:sz="6" w:space="0" w:color="auto"/>
+              <w:left w:val="single" w:sz="6" w:space="0" w:color="auto"/>
+              <w:bottom w:val="single" w:sz="6" w:space="0" w:color="auto"/>
+              <w:right w:val="single" w:sz="6" w:space="0" w:color="auto"/>
+            </w:tcBorders>
+            <w:tcMar>
+              <w:top w:w="120" w:type="dxa"/>
+              <w:left w:w="180" w:type="dxa"/>
+              <w:bottom w:w="120" w:type="dxa"/>
+              <w:right w:w="180" w:type="dxa"/>
+            </w:tcMar>
+            <w:vAlign w:val="center"/>
+            <w:hideMark/>
+          </w:tcPr>
+          <w:p>
+            <w:pPr>
+              <w:spacing w:after="0" w:line="240" w:lineRule="auto"/>
+              <w:rPr>
+                <w:rFonts w:ascii="Arial" w:eastAsia="Times New Roman" w:hAnsi="Arial" w:cs="Arial"/>
+                <w:color w:val="1B1C1D"/>
+                <w:sz w:val="24"/>
+                <w:szCs w:val="24"/>
+              </w:rPr>
+            </w:pPr>
+            <w:r>
+              <w:rPr>
+                <w:rFonts w:ascii="Arial" w:eastAsia="Times New Roman" w:hAnsi="Arial" w:cs="Arial"/>
+                <w:color w:val="1B1C1D"/>
+                <w:sz w:val="24"/>
+                <w:szCs w:val="24"/>
+              </w:rPr>
+              <w:t>0.101</w:t>
+            </w:r>
+          </w:p>
+        </w:tc>
+        <w:tc>
+          <w:tcPr>
+            <w:tcW w:w="0" w:type="auto"/>
+            <w:tcBorders>
+              <w:top w:val="single" w:sz="6" w:space="0" w:color="auto"/>
+              <w:left w:val="single" w:sz="6" w:space="0" w:color="auto"/>
+              <w:bottom w:val="single" w:sz="6" w:space="0" w:color="auto"/>
+              <w:right w:val="single" w:sz="6" w:space="0" w:color="auto"/>
+            </w:tcBorders>
+            <w:tcMar>
+              <w:top w:w="120" w:type="dxa"/>
+              <w:left w:w="180" w:type="dxa"/>
+              <w:bottom w:w="120" w:type="dxa"/>
+              <w:right w:w="180" w:type="dxa"/>
+            </w:tcMar>
+            <w:vAlign w:val="center"/>
+            <w:hideMark/>
+          </w:tcPr>
+          <w:p>
+            <w:pPr>
+              <w:spacing w:after="0" w:line="240" w:lineRule="auto"/>
+              <w:rPr>
+                <w:rFonts w:ascii="Arial" w:eastAsia="Times New Roman" w:hAnsi="Arial" w:cs="Arial"/>
+                <w:color w:val="1B1C1D"/>
+                <w:sz w:val="24"/>
+                <w:szCs w:val="24"/>
+              </w:rPr>
+            </w:pPr>
+            <w:r>
+              <w:rPr>
+                <w:rFonts w:ascii="Arial" w:eastAsia="Times New Roman" w:hAnsi="Arial" w:cs="Arial"/>
+                <w:color w:val="1B1C1D"/>
+                <w:sz w:val="24"/>
+                <w:szCs w:val="24"/>
+              </w:rPr>
+              <w:t>0.730</w:t>
+            </w:r>
+          </w:p>
+        </w:tc>
+        <w:tc>
+          <w:tcPr>
+            <w:tcW w:w="0" w:type="auto"/>
+            <w:tcBorders>
+              <w:top w:val="single" w:sz="6" w:space="0" w:color="auto"/>
+              <w:left w:val="single" w:sz="6" w:space="0" w:color="auto"/>
+              <w:bottom w:val="single" w:sz="6" w:space="0" w:color="auto"/>
+              <w:right w:val="single" w:sz="6" w:space="0" w:color="auto"/>
+            </w:tcBorders>
+            <w:tcMar>
+              <w:top w:w="120" w:type="dxa"/>
+              <w:left w:w="180" w:type="dxa"/>
+              <w:bottom w:w="120" w:type="dxa"/>
+              <w:right w:w="180" w:type="dxa"/>
+            </w:tcMar>
+            <w:vAlign w:val="center"/>
+            <w:hideMark/>
+          </w:tcPr>
+          <w:p>
+            <w:pPr>
+              <w:spacing w:after="0" w:line="240" w:lineRule="auto"/>
+              <w:rPr>
+                <w:rFonts w:ascii="Arial" w:eastAsia="Times New Roman" w:hAnsi="Arial" w:cs="Arial"/>
+                <w:color w:val="1B1C1D"/>
+                <w:sz w:val="24"/>
+                <w:szCs w:val="24"/>
+              </w:rPr>
+            </w:pPr>
+            <w:r>
+              <w:rPr>
+                <w:rFonts w:ascii="Arial" w:eastAsia="Times New Roman" w:hAnsi="Arial" w:cs="Arial"/>
+                <w:color w:val="1B1C1D"/>
+                <w:sz w:val="24"/>
+                <w:szCs w:val="24"/>
+              </w:rPr>
+              <w:t>0.101</w:t>
+            </w:r>
+          </w:p>
+        </w:tc>
+        <w:tc>
+          <w:tcPr>
+            <w:tcW w:w="0" w:type="auto"/>
+            <w:tcBorders>
+              <w:top w:val="single" w:sz="6" w:space="0" w:color="auto"/>
+              <w:left w:val="single" w:sz="6" w:space="0" w:color="auto"/>
+              <w:bottom w:val="single" w:sz="6" w:space="0" w:color="auto"/>
+              <w:right w:val="single" w:sz="6" w:space="0" w:color="auto"/>
+            </w:tcBorders>
+            <w:tcMar>
+              <w:top w:w="120" w:type="dxa"/>
+              <w:left w:w="180" w:type="dxa"/>
+              <w:bottom w:w="120" w:type="dxa"/>
+              <w:right w:w="180" w:type="dxa"/>
+            </w:tcMar>
+            <w:vAlign w:val="center"/>
+            <w:hideMark/>
+          </w:tcPr>
+          <w:p>
+            <w:pPr>
+              <w:spacing w:after="0" w:line="240" w:lineRule="auto"/>
+              <w:rPr>
+                <w:rFonts w:ascii="Arial" w:eastAsia="Times New Roman" w:hAnsi="Arial" w:cs="Arial"/>
+                <w:color w:val="1B1C1D"/>
+                <w:sz w:val="24"/>
+                <w:szCs w:val="24"/>
+              </w:rPr>
+            </w:pPr>
+            <w:r>
+              <w:rPr>
+                <w:rFonts w:ascii="Arial" w:eastAsia="Times New Roman" w:hAnsi="Arial" w:cs="Arial"/>
+                <w:color w:val="1B1C1D"/>
+                <w:sz w:val="24"/>
+                <w:szCs w:val="24"/>
+              </w:rPr>
+              <w:t>0.152</w:t>
+            </w:r>
+          </w:p>
+        </w:tc>
+      </w:tr>
+      <w:tr>
+        <w:trPr>
+          <w:tblCellSpacing w:w="15" w:type="dxa"/>
+        </w:trPr>
+        <w:tc>
+          <w:tcPr>
+            <w:tcW w:w="0" w:type="auto"/>
+            <w:tcBorders>
+              <w:top w:val="single" w:sz="6" w:space="0" w:color="auto"/>
+              <w:left w:val="single" w:sz="6" w:space="0" w:color="auto"/>
+              <w:bottom w:val="single" w:sz="6" w:space="0" w:color="auto"/>
+              <w:right w:val="single" w:sz="6" w:space="0" w:color="auto"/>
+            </w:tcBorders>
+            <w:tcMar>
+              <w:top w:w="120" w:type="dxa"/>
+              <w:left w:w="180" w:type="dxa"/>
+              <w:bottom w:w="120" w:type="dxa"/>
+              <w:right w:w="180" w:type="dxa"/>
+            </w:tcMar>
+            <w:vAlign w:val="center"/>
+            <w:hideMark/>
+          </w:tcPr>
+          <w:p>
+            <w:pPr>
+              <w:spacing w:after="0" w:line="240" w:lineRule="auto"/>
+              <w:rPr>
+                <w:rFonts w:ascii="Arial" w:eastAsia="Times New Roman" w:hAnsi="Arial" w:cs="Arial"/>
+                <w:color w:val="1B1C1D"/>
+                <w:sz w:val="24"/>
+                <w:szCs w:val="24"/>
+              </w:rPr>
+            </w:pPr>
+            <w:r>
+              <w:rPr>
+                <w:rFonts w:ascii="Arial" w:eastAsia="Times New Roman" w:hAnsi="Arial" w:cs="Arial"/>
+                <w:b/>
+                <w:bCs/>
+                <w:color w:val="1B1C1D"/>
+                <w:sz w:val="24"/>
+                <w:szCs w:val="24"/>
+                <w:bdr w:val="none" w:sz="0" w:space="0" w:color="auto" w:frame="1"/>
+              </w:rPr>
+              <w:t>incident_mechanism_3</w:t>
+            </w:r>
+          </w:p>
+        </w:tc>
+        <w:tc>
+          <w:tcPr>
+            <w:tcW w:w="0" w:type="auto"/>
+            <w:tcBorders>
+              <w:top w:val="single" w:sz="6" w:space="0" w:color="auto"/>
+              <w:left w:val="single" w:sz="6" w:space="0" w:color="auto"/>
+              <w:bottom w:val="single" w:sz="6" w:space="0" w:color="auto"/>
+              <w:right w:val="single" w:sz="6" w:space="0" w:color="auto"/>
+            </w:tcBorders>
+            <w:tcMar>
+              <w:top w:w="120" w:type="dxa"/>
+              <w:left w:w="180" w:type="dxa"/>
+              <w:bottom w:w="120" w:type="dxa"/>
+              <w:right w:w="180" w:type="dxa"/>
+            </w:tcMar>
+            <w:vAlign w:val="center"/>
+            <w:hideMark/>
+          </w:tcPr>
+          <w:p>
+            <w:pPr>
+              <w:spacing w:after="0" w:line="240" w:lineRule="auto"/>
+              <w:rPr>
+                <w:rFonts w:ascii="Arial" w:eastAsia="Times New Roman" w:hAnsi="Arial" w:cs="Arial"/>
+                <w:color w:val="1B1C1D"/>
+                <w:sz w:val="24"/>
+                <w:szCs w:val="24"/>
+              </w:rPr>
+            </w:pPr>
+            <w:r>
+              <w:rPr>
+                <w:rFonts w:ascii="Arial" w:eastAsia="Times New Roman" w:hAnsi="Arial" w:cs="Arial"/>
+                <w:color w:val="1B1C1D"/>
+                <w:sz w:val="24"/>
+                <w:szCs w:val="24"/>
+              </w:rPr>
+              <w:t>0.235</w:t>
+            </w:r>
+          </w:p>
+        </w:tc>
+        <w:tc>
+          <w:tcPr>
+            <w:tcW w:w="0" w:type="auto"/>
+            <w:tcBorders>
+              <w:top w:val="single" w:sz="6" w:space="0" w:color="auto"/>
+              <w:left w:val="single" w:sz="6" w:space="0" w:color="auto"/>
+              <w:bottom w:val="single" w:sz="6" w:space="0" w:color="auto"/>
+              <w:right w:val="single" w:sz="6" w:space="0" w:color="auto"/>
+            </w:tcBorders>
+            <w:tcMar>
+              <w:top w:w="120" w:type="dxa"/>
+              <w:left w:w="180" w:type="dxa"/>
+              <w:bottom w:w="120" w:type="dxa"/>
+              <w:right w:w="180" w:type="dxa"/>
+            </w:tcMar>
+            <w:vAlign w:val="center"/>
+            <w:hideMark/>
+          </w:tcPr>
+          <w:p>
+            <w:pPr>
+              <w:spacing w:after="0" w:line="240" w:lineRule="auto"/>
+              <w:rPr>
+                <w:rFonts w:ascii="Arial" w:eastAsia="Times New Roman" w:hAnsi="Arial" w:cs="Arial"/>
+                <w:color w:val="1B1C1D"/>
+                <w:sz w:val="24"/>
+                <w:szCs w:val="24"/>
+              </w:rPr>
+            </w:pPr>
+            <w:r>
+              <w:rPr>
+                <w:rFonts w:ascii="Arial" w:eastAsia="Times New Roman" w:hAnsi="Arial" w:cs="Arial"/>
+                <w:color w:val="1B1C1D"/>
+                <w:sz w:val="24"/>
+                <w:szCs w:val="24"/>
+              </w:rPr>
+              <w:t>0.929</w:t>
+            </w:r>
+          </w:p>
+        </w:tc>
+        <w:tc>
+          <w:tcPr>
+            <w:tcW w:w="0" w:type="auto"/>
+            <w:tcBorders>
+              <w:top w:val="single" w:sz="6" w:space="0" w:color="auto"/>
+              <w:left w:val="single" w:sz="6" w:space="0" w:color="auto"/>
+              <w:bottom w:val="single" w:sz="6" w:space="0" w:color="auto"/>
+              <w:right w:val="single" w:sz="6" w:space="0" w:color="auto"/>
+            </w:tcBorders>
+            <w:tcMar>
+              <w:top w:w="120" w:type="dxa"/>
+              <w:left w:w="180" w:type="dxa"/>
+              <w:bottom w:w="120" w:type="dxa"/>
+              <w:right w:w="180" w:type="dxa"/>
+            </w:tcMar>
+            <w:vAlign w:val="center"/>
+            <w:hideMark/>
+          </w:tcPr>
+          <w:p>
+            <w:pPr>
+              <w:spacing w:after="0" w:line="240" w:lineRule="auto"/>
+              <w:rPr>
+                <w:rFonts w:ascii="Arial" w:eastAsia="Times New Roman" w:hAnsi="Arial" w:cs="Arial"/>
+                <w:color w:val="1B1C1D"/>
+                <w:sz w:val="24"/>
+                <w:szCs w:val="24"/>
+              </w:rPr>
+            </w:pPr>
+            <w:r>
+              <w:rPr>
+                <w:rFonts w:ascii="Arial" w:eastAsia="Times New Roman" w:hAnsi="Arial" w:cs="Arial"/>
+                <w:color w:val="1B1C1D"/>
+                <w:sz w:val="24"/>
+                <w:szCs w:val="24"/>
+              </w:rPr>
+              <w:t>0.235</w:t>
+            </w:r>
+          </w:p>
+        </w:tc>
+        <w:tc>
+          <w:tcPr>
+            <w:tcW w:w="0" w:type="auto"/>
+            <w:tcBorders>
+              <w:top w:val="single" w:sz="6" w:space="0" w:color="auto"/>
+              <w:left w:val="single" w:sz="6" w:space="0" w:color="auto"/>
+              <w:bottom w:val="single" w:sz="6" w:space="0" w:color="auto"/>
+              <w:right w:val="single" w:sz="6" w:space="0" w:color="auto"/>
+            </w:tcBorders>
+            <w:tcMar>
+              <w:top w:w="120" w:type="dxa"/>
+              <w:left w:w="180" w:type="dxa"/>
+              <w:bottom w:w="120" w:type="dxa"/>
+              <w:right w:w="180" w:type="dxa"/>
+            </w:tcMar>
+            <w:vAlign w:val="center"/>
+            <w:hideMark/>
+          </w:tcPr>
+          <w:p>
+            <w:pPr>
+              <w:spacing w:after="0" w:line="240" w:lineRule="auto"/>
+              <w:rPr>
+                <w:rFonts w:ascii="Arial" w:eastAsia="Times New Roman" w:hAnsi="Arial" w:cs="Arial"/>
+                <w:color w:val="1B1C1D"/>
+                <w:sz w:val="24"/>
+                <w:szCs w:val="24"/>
+              </w:rPr>
+            </w:pPr>
+            <w:r>
+              <w:rPr>
+                <w:rFonts w:ascii="Arial" w:eastAsia="Times New Roman" w:hAnsi="Arial" w:cs="Arial"/>
+                <w:color w:val="1B1C1D"/>
+                <w:sz w:val="24"/>
+                <w:szCs w:val="24"/>
+              </w:rPr>
+              <w:t>0.371</w:t>
+            </w:r>
+          </w:p>
+        </w:tc>
+      </w:tr>
+      <w:tr>
+        <w:trPr>
+          <w:tblCellSpacing w:w="15" w:type="dxa"/>
+        </w:trPr>
+        <w:tc>
+          <w:tcPr>
+            <w:tcW w:w="0" w:type="auto"/>
+            <w:tcBorders>
+              <w:top w:val="single" w:sz="6" w:space="0" w:color="auto"/>
+              <w:left w:val="single" w:sz="6" w:space="0" w:color="auto"/>
+              <w:bottom w:val="single" w:sz="6" w:space="0" w:color="auto"/>
+              <w:right w:val="single" w:sz="6" w:space="0" w:color="auto"/>
+            </w:tcBorders>
+            <w:tcMar>
+              <w:top w:w="120" w:type="dxa"/>
+              <w:left w:w="180" w:type="dxa"/>
+              <w:bottom w:w="120" w:type="dxa"/>
+              <w:right w:w="180" w:type="dxa"/>
+            </w:tcMar>
+            <w:vAlign w:val="center"/>
+            <w:hideMark/>
+          </w:tcPr>
+          <w:p>
+            <w:pPr>
+              <w:spacing w:after="0" w:line="240" w:lineRule="auto"/>
+              <w:rPr>
+                <w:rFonts w:ascii="Arial" w:eastAsia="Times New Roman" w:hAnsi="Arial" w:cs="Arial"/>
+                <w:color w:val="1B1C1D"/>
+                <w:sz w:val="24"/>
+                <w:szCs w:val="24"/>
+              </w:rPr>
+            </w:pPr>
+            <w:proofErr w:type="spellStart"/>
+            <w:r>
+              <w:rPr>
+                <w:rFonts w:ascii="Arial" w:eastAsia="Times New Roman" w:hAnsi="Arial" w:cs="Arial"/>
+                <w:b/>
+                <w:bCs/>
+                <w:color w:val="1B1C1D"/>
+                <w:sz w:val="24"/>
+                <w:szCs w:val="24"/>
+                <w:bdr w:val="none" w:sz="0" w:space="0" w:color="auto" w:frame="1"/>
+              </w:rPr>
+              <w:t>eap_enacted_y_n_due_to_incident</w:t>
+            </w:r>
+            <w:proofErr w:type="spellEnd"/>
+          </w:p>
+        </w:tc>
+        <w:tc>
+          <w:tcPr>
+            <w:tcW w:w="0" w:type="auto"/>
+            <w:tcBorders>
+              <w:top w:val="single" w:sz="6" w:space="0" w:color="auto"/>
+              <w:left w:val="single" w:sz="6" w:space="0" w:color="auto"/>
+              <w:bottom w:val="single" w:sz="6" w:space="0" w:color="auto"/>
+              <w:right w:val="single" w:sz="6" w:space="0" w:color="auto"/>
+            </w:tcBorders>
+            <w:tcMar>
+              <w:top w:w="120" w:type="dxa"/>
+              <w:left w:w="180" w:type="dxa"/>
+              <w:bottom w:w="120" w:type="dxa"/>
+              <w:right w:w="180" w:type="dxa"/>
+            </w:tcMar>
+            <w:vAlign w:val="center"/>
+            <w:hideMark/>
+          </w:tcPr>
+          <w:p>
+            <w:pPr>
+              <w:spacing w:after="0" w:line="240" w:lineRule="auto"/>
+              <w:rPr>
+                <w:rFonts w:ascii="Arial" w:eastAsia="Times New Roman" w:hAnsi="Arial" w:cs="Arial"/>
+                <w:color w:val="1B1C1D"/>
+                <w:sz w:val="24"/>
+                <w:szCs w:val="24"/>
+              </w:rPr>
+            </w:pPr>
+            <w:r>
+              <w:rPr>
+                <w:rFonts w:ascii="Arial" w:eastAsia="Times New Roman" w:hAnsi="Arial" w:cs="Arial"/>
+                <w:color w:val="1B1C1D"/>
+                <w:sz w:val="24"/>
+                <w:szCs w:val="24"/>
+              </w:rPr>
+              <w:t>0.554</w:t>
+            </w:r>
+          </w:p>
+        </w:tc>
+        <w:tc>
+          <w:tcPr>
+            <w:tcW w:w="0" w:type="auto"/>
+            <w:tcBorders>
+              <w:top w:val="single" w:sz="6" w:space="0" w:color="auto"/>
+              <w:left w:val="single" w:sz="6" w:space="0" w:color="auto"/>
+              <w:bottom w:val="single" w:sz="6" w:space="0" w:color="auto"/>
+              <w:right w:val="single" w:sz="6" w:space="0" w:color="auto"/>
+            </w:tcBorders>
+            <w:tcMar>
+              <w:top w:w="120" w:type="dxa"/>
+              <w:left w:w="180" w:type="dxa"/>
+              <w:bottom w:w="120" w:type="dxa"/>
+              <w:right w:w="180" w:type="dxa"/>
+            </w:tcMar>
+            <w:vAlign w:val="center"/>
+            <w:hideMark/>
+          </w:tcPr>
+          <w:p>
+            <w:pPr>
+              <w:spacing w:after="0" w:line="240" w:lineRule="auto"/>
+              <w:rPr>
+                <w:rFonts w:ascii="Arial" w:eastAsia="Times New Roman" w:hAnsi="Arial" w:cs="Arial"/>
+                <w:color w:val="1B1C1D"/>
+                <w:sz w:val="24"/>
+                <w:szCs w:val="24"/>
+              </w:rPr>
+            </w:pPr>
+            <w:r>
+              <w:rPr>
+                <w:rFonts w:ascii="Arial" w:eastAsia="Times New Roman" w:hAnsi="Arial" w:cs="Arial"/>
+                <w:color w:val="1B1C1D"/>
+                <w:sz w:val="24"/>
+                <w:szCs w:val="24"/>
+              </w:rPr>
+              <w:t>0.658</w:t>
+            </w:r>
+          </w:p>
+        </w:tc>
+        <w:tc>
+          <w:tcPr>
+            <w:tcW w:w="0" w:type="auto"/>
+            <w:tcBorders>
+              <w:top w:val="single" w:sz="6" w:space="0" w:color="auto"/>
+              <w:left w:val="single" w:sz="6" w:space="0" w:color="auto"/>
+              <w:bottom w:val="single" w:sz="6" w:space="0" w:color="auto"/>
+              <w:right w:val="single" w:sz="6" w:space="0" w:color="auto"/>
+            </w:tcBorders>
+            <w:tcMar>
+              <w:top w:w="120" w:type="dxa"/>
+              <w:left w:w="180" w:type="dxa"/>
+              <w:bottom w:w="120" w:type="dxa"/>
+              <w:right w:w="180" w:type="dxa"/>
+            </w:tcMar>
+            <w:vAlign w:val="center"/>
+            <w:hideMark/>
+          </w:tcPr>
+          <w:p>
+            <w:pPr>
+              <w:spacing w:after="0" w:line="240" w:lineRule="auto"/>
+              <w:rPr>
+                <w:rFonts w:ascii="Arial" w:eastAsia="Times New Roman" w:hAnsi="Arial" w:cs="Arial"/>
+                <w:color w:val="1B1C1D"/>
+                <w:sz w:val="24"/>
+                <w:szCs w:val="24"/>
+              </w:rPr>
+            </w:pPr>
+            <w:r>
+              <w:rPr>
+                <w:rFonts w:ascii="Arial" w:eastAsia="Times New Roman" w:hAnsi="Arial" w:cs="Arial"/>
+                <w:color w:val="1B1C1D"/>
+                <w:sz w:val="24"/>
+                <w:szCs w:val="24"/>
+              </w:rPr>
+              <w:t>0.554</w:t>
+            </w:r>
+          </w:p>
+        </w:tc>
+        <w:tc>
+          <w:tcPr>
+            <w:tcW w:w="0" w:type="auto"/>
+            <w:tcBorders>
+              <w:top w:val="single" w:sz="6" w:space="0" w:color="auto"/>
+              <w:left w:val="single" w:sz="6" w:space="0" w:color="auto"/>
+              <w:bottom w:val="single" w:sz="6" w:space="0" w:color="auto"/>
+              <w:right w:val="single" w:sz="6" w:space="0" w:color="auto"/>
+            </w:tcBorders>
+            <w:tcMar>
+              <w:top w:w="120" w:type="dxa"/>
+              <w:left w:w="180" w:type="dxa"/>
+              <w:bottom w:w="120" w:type="dxa"/>
+              <w:right w:w="180" w:type="dxa"/>
+            </w:tcMar>
+            <w:vAlign w:val="center"/>
+            <w:hideMark/>
+          </w:tcPr>
+          <w:p>
+            <w:pPr>
+              <w:spacing w:after="0" w:line="240" w:lineRule="auto"/>
+              <w:rPr>
+                <w:rFonts w:ascii="Arial" w:eastAsia="Times New Roman" w:hAnsi="Arial" w:cs="Arial"/>
+                <w:color w:val="1B1C1D"/>
+                <w:sz w:val="24"/>
+                <w:szCs w:val="24"/>
+              </w:rPr>
+            </w:pPr>
+            <w:r>
+              <w:rPr>
+                <w:rFonts w:ascii="Arial" w:eastAsia="Times New Roman" w:hAnsi="Arial" w:cs="Arial"/>
+                <w:color w:val="1B1C1D"/>
+                <w:sz w:val="24"/>
+                <w:szCs w:val="24"/>
+              </w:rPr>
+              <w:t>0.587</w:t>
+            </w:r>
+          </w:p>
+        </w:tc>
+      </w:tr>
+      <w:tr>
+        <w:trPr>
+          <w:tblCellSpacing w:w="15" w:type="dxa"/>
+        </w:trPr>
+        <w:tc>
+          <w:tcPr>
+            <w:tcW w:w="0" w:type="auto"/>
+            <w:tcBorders>
+              <w:top w:val="single" w:sz="6" w:space="0" w:color="auto"/>
+              <w:left w:val="single" w:sz="6" w:space="0" w:color="auto"/>
+              <w:bottom w:val="single" w:sz="6" w:space="0" w:color="auto"/>
+              <w:right w:val="single" w:sz="6" w:space="0" w:color="auto"/>
+            </w:tcBorders>
+            <w:tcMar>
+              <w:top w:w="120" w:type="dxa"/>
+              <w:left w:w="180" w:type="dxa"/>
+              <w:bottom w:w="120" w:type="dxa"/>
+              <w:right w:w="180" w:type="dxa"/>
+            </w:tcMar>
+            <w:vAlign w:val="center"/>
+            <w:hideMark/>
+          </w:tcPr>
+          <w:p>
+            <w:pPr>
+              <w:spacing w:after="0" w:line="240" w:lineRule="auto"/>
+              <w:rPr>
+                <w:rFonts w:ascii="Arial" w:eastAsia="Times New Roman" w:hAnsi="Arial" w:cs="Arial"/>
+                <w:color w:val="1B1C1D"/>
+                <w:sz w:val="24"/>
+                <w:szCs w:val="24"/>
+              </w:rPr>
+            </w:pPr>
+            <w:proofErr w:type="spellStart"/>
+            <w:r>
+              <w:rPr>
+                <w:rFonts w:ascii="Arial" w:eastAsia="Times New Roman" w:hAnsi="Arial" w:cs="Arial"/>
+                <w:b/>
+                <w:bCs/>
+                <w:color w:val="1B1C1D"/>
+                <w:sz w:val="24"/>
+                <w:szCs w:val="24"/>
+                <w:bdr w:val="none" w:sz="0" w:space="0" w:color="auto" w:frame="1"/>
+              </w:rPr>
+              <w:t>fatalities_number</w:t>
+            </w:r>
+            <w:proofErr w:type="spellEnd"/>
+          </w:p>
+        </w:tc>
+        <w:tc>
+          <w:tcPr>
+            <w:tcW w:w="0" w:type="auto"/>
+            <w:tcBorders>
+              <w:top w:val="single" w:sz="6" w:space="0" w:color="auto"/>
+              <w:left w:val="single" w:sz="6" w:space="0" w:color="auto"/>
+              <w:bottom w:val="single" w:sz="6" w:space="0" w:color="auto"/>
+              <w:right w:val="single" w:sz="6" w:space="0" w:color="auto"/>
+            </w:tcBorders>
+            <w:tcMar>
+              <w:top w:w="120" w:type="dxa"/>
+              <w:left w:w="180" w:type="dxa"/>
+              <w:bottom w:w="120" w:type="dxa"/>
+              <w:right w:w="180" w:type="dxa"/>
+            </w:tcMar>
+            <w:vAlign w:val="center"/>
+            <w:hideMark/>
+          </w:tcPr>
+          <w:p>
+            <w:pPr>
+              <w:spacing w:after="0" w:line="240" w:lineRule="auto"/>
+              <w:rPr>
+                <w:rFonts w:ascii="Arial" w:eastAsia="Times New Roman" w:hAnsi="Arial" w:cs="Arial"/>
+                <w:color w:val="1B1C1D"/>
+                <w:sz w:val="24"/>
+                <w:szCs w:val="24"/>
+              </w:rPr>
+            </w:pPr>
+            <w:r>
+              <w:rPr>
+                <w:rFonts w:ascii="Arial" w:eastAsia="Times New Roman" w:hAnsi="Arial" w:cs="Arial"/>
+                <w:color w:val="1B1C1D"/>
+                <w:sz w:val="24"/>
+                <w:szCs w:val="24"/>
+              </w:rPr>
+              <w:t>0.699</w:t>
+            </w:r>
+          </w:p>
+        </w:tc>
+        <w:tc>
+          <w:tcPr>
+            <w:tcW w:w="0" w:type="auto"/>
+            <w:tcBorders>
+              <w:top w:val="single" w:sz="6" w:space="0" w:color="auto"/>
+              <w:left w:val="single" w:sz="6" w:space="0" w:color="auto"/>
+              <w:bottom w:val="single" w:sz="6" w:space="0" w:color="auto"/>
+              <w:right w:val="single" w:sz="6" w:space="0" w:color="auto"/>
+            </w:tcBorders>
+            <w:tcMar>
+              <w:top w:w="120" w:type="dxa"/>
+              <w:left w:w="180" w:type="dxa"/>
+              <w:bottom w:w="120" w:type="dxa"/>
+              <w:right w:w="180" w:type="dxa"/>
+            </w:tcMar>
+            <w:vAlign w:val="center"/>
+            <w:hideMark/>
+          </w:tcPr>
+          <w:p>
+            <w:pPr>
+              <w:spacing w:after="0" w:line="240" w:lineRule="auto"/>
+              <w:rPr>
+                <w:rFonts w:ascii="Arial" w:eastAsia="Times New Roman" w:hAnsi="Arial" w:cs="Arial"/>
+                <w:color w:val="1B1C1D"/>
+                <w:sz w:val="24"/>
+                <w:szCs w:val="24"/>
+              </w:rPr>
+            </w:pPr>
+            <w:r>
+              <w:rPr>
+                <w:rFonts w:ascii="Arial" w:eastAsia="Times New Roman" w:hAnsi="Arial" w:cs="Arial"/>
+                <w:color w:val="1B1C1D"/>
+                <w:sz w:val="24"/>
+                <w:szCs w:val="24"/>
+              </w:rPr>
+              <w:t>0.680</w:t>
+            </w:r>
+          </w:p>
+        </w:tc>
+        <w:tc>
+          <w:tcPr>
+            <w:tcW w:w="0" w:type="auto"/>
+            <w:tcBorders>
+              <w:top w:val="single" w:sz="6" w:space="0" w:color="auto"/>
+              <w:left w:val="single" w:sz="6" w:space="0" w:color="auto"/>
+              <w:bottom w:val="single" w:sz="6" w:space="0" w:color="auto"/>
+              <w:right w:val="single" w:sz="6" w:space="0" w:color="auto"/>
+            </w:tcBorders>
+            <w:tcMar>
+              <w:top w:w="120" w:type="dxa"/>
+              <w:left w:w="180" w:type="dxa"/>
+              <w:bottom w:w="120" w:type="dxa"/>
+              <w:right w:w="180" w:type="dxa"/>
+            </w:tcMar>
+            <w:vAlign w:val="center"/>
+            <w:hideMark/>
+          </w:tcPr>
+          <w:p>
+            <w:pPr>
+              <w:spacing w:after="0" w:line="240" w:lineRule="auto"/>
+              <w:rPr>
+                <w:rFonts w:ascii="Arial" w:eastAsia="Times New Roman" w:hAnsi="Arial" w:cs="Arial"/>
+                <w:color w:val="1B1C1D"/>
+                <w:sz w:val="24"/>
+                <w:szCs w:val="24"/>
+              </w:rPr>
+            </w:pPr>
+            <w:r>
+              <w:rPr>
+                <w:rFonts w:ascii="Arial" w:eastAsia="Times New Roman" w:hAnsi="Arial" w:cs="Arial"/>
+                <w:color w:val="1B1C1D"/>
+                <w:sz w:val="24"/>
+                <w:szCs w:val="24"/>
+              </w:rPr>
+              <w:t>0.699</w:t>
+            </w:r>
+          </w:p>
+        </w:tc>
+        <w:tc>
+          <w:tcPr>
+            <w:tcW w:w="0" w:type="auto"/>
+            <w:tcBorders>
+              <w:top w:val="single" w:sz="6" w:space="0" w:color="auto"/>
+              <w:left w:val="single" w:sz="6" w:space="0" w:color="auto"/>
+              <w:bottom w:val="single" w:sz="6" w:space="0" w:color="auto"/>
+              <w:right w:val="single" w:sz="6" w:space="0" w:color="auto"/>
+            </w:tcBorders>
+            <w:tcMar>
+              <w:top w:w="120" w:type="dxa"/>
+              <w:left w:w="180" w:type="dxa"/>
+              <w:bottom w:w="120" w:type="dxa"/>
+              <w:right w:w="180" w:type="dxa"/>
+            </w:tcMar>
+            <w:vAlign w:val="center"/>
+            <w:hideMark/>
+          </w:tcPr>
+          <w:p>
+            <w:pPr>
+              <w:spacing w:after="0" w:line="240" w:lineRule="auto"/>
+              <w:rPr>
+                <w:rFonts w:ascii="Arial" w:eastAsia="Times New Roman" w:hAnsi="Arial" w:cs="Arial"/>
+                <w:color w:val="1B1C1D"/>
+                <w:sz w:val="24"/>
+                <w:szCs w:val="24"/>
+              </w:rPr>
+            </w:pPr>
+            <w:r>
+              <w:rPr>
+                <w:rFonts w:ascii="Arial" w:eastAsia="Times New Roman" w:hAnsi="Arial" w:cs="Arial"/>
+                <w:color w:val="1B1C1D"/>
+                <w:sz w:val="24"/>
+                <w:szCs w:val="24"/>
+              </w:rPr>
+              <w:t>0.688</w:t>
+            </w:r>
+          </w:p>
+        </w:tc>
+      </w:tr>
+      <w:tr>
+        <w:trPr>
+          <w:tblCellSpacing w:w="15" w:type="dxa"/>
+        </w:trPr>
+        <w:tc>
+          <w:tcPr>
+            <w:tcW w:w="0" w:type="auto"/>
+            <w:tcBorders>
+              <w:top w:val="single" w:sz="6" w:space="0" w:color="auto"/>
+              <w:left w:val="single" w:sz="6" w:space="0" w:color="auto"/>
+              <w:bottom w:val="single" w:sz="6" w:space="0" w:color="auto"/>
+              <w:right w:val="single" w:sz="6" w:space="0" w:color="auto"/>
+            </w:tcBorders>
+            <w:tcMar>
+              <w:top w:w="120" w:type="dxa"/>
+              <w:left w:w="180" w:type="dxa"/>
+              <w:bottom w:w="120" w:type="dxa"/>
+              <w:right w:w="180" w:type="dxa"/>
+            </w:tcMar>
+            <w:vAlign w:val="center"/>
+            <w:hideMark/>
+          </w:tcPr>
+          <w:p>
+            <w:pPr>
+              <w:spacing w:after="0" w:line="240" w:lineRule="auto"/>
+              <w:rPr>
+                <w:rFonts w:ascii="Arial" w:eastAsia="Times New Roman" w:hAnsi="Arial" w:cs="Arial"/>
+                <w:color w:val="1B1C1D"/>
+                <w:sz w:val="24"/>
+                <w:szCs w:val="24"/>
+              </w:rPr>
+            </w:pPr>
+            <w:proofErr w:type="spellStart"/>
+            <w:r>
+              <w:rPr>
+                <w:rFonts w:ascii="Arial" w:eastAsia="Times New Roman" w:hAnsi="Arial" w:cs="Arial"/>
+                <w:b/>
+                <w:bCs/>
+                <w:color w:val="1B1C1D"/>
+                <w:sz w:val="24"/>
+                <w:szCs w:val="24"/>
+                <w:bdr w:val="none" w:sz="0" w:space="0" w:color="auto" w:frame="1"/>
+              </w:rPr>
+              <w:t>other_infrastructure_impacts</w:t>
+            </w:r>
+            <w:proofErr w:type="spellEnd"/>
+          </w:p>
+        </w:tc>
+        <w:tc>
+          <w:tcPr>
+            <w:tcW w:w="0" w:type="auto"/>
+            <w:tcBorders>
+              <w:top w:val="single" w:sz="6" w:space="0" w:color="auto"/>
+              <w:left w:val="single" w:sz="6" w:space="0" w:color="auto"/>
+              <w:bottom w:val="single" w:sz="6" w:space="0" w:color="auto"/>
+              <w:right w:val="single" w:sz="6" w:space="0" w:color="auto"/>
+            </w:tcBorders>
+            <w:tcMar>
+              <w:top w:w="120" w:type="dxa"/>
+              <w:left w:w="180" w:type="dxa"/>
+              <w:bottom w:w="120" w:type="dxa"/>
+              <w:right w:w="180" w:type="dxa"/>
+            </w:tcMar>
+            <w:vAlign w:val="center"/>
+            <w:hideMark/>
+          </w:tcPr>
+          <w:p>
+            <w:pPr>
+              <w:spacing w:after="0" w:line="240" w:lineRule="auto"/>
+              <w:rPr>
+                <w:rFonts w:ascii="Arial" w:eastAsia="Times New Roman" w:hAnsi="Arial" w:cs="Arial"/>
+                <w:color w:val="1B1C1D"/>
+                <w:sz w:val="24"/>
+                <w:szCs w:val="24"/>
+              </w:rPr>
+            </w:pPr>
+            <w:r>
+              <w:rPr>
+                <w:rFonts w:ascii="Arial" w:eastAsia="Times New Roman" w:hAnsi="Arial" w:cs="Arial"/>
+                <w:color w:val="1B1C1D"/>
+                <w:sz w:val="24"/>
+                <w:szCs w:val="24"/>
+              </w:rPr>
+              <w:t>0.213</w:t>
+            </w:r>
+          </w:p>
+        </w:tc>
+        <w:tc>
+          <w:tcPr>
+            <w:tcW w:w="0" w:type="auto"/>
+            <w:tcBorders>
+              <w:top w:val="single" w:sz="6" w:space="0" w:color="auto"/>
+              <w:left w:val="single" w:sz="6" w:space="0" w:color="auto"/>
+              <w:bottom w:val="single" w:sz="6" w:space="0" w:color="auto"/>
+              <w:right w:val="single" w:sz="6" w:space="0" w:color="auto"/>
+            </w:tcBorders>
+            <w:tcMar>
+              <w:top w:w="120" w:type="dxa"/>
+              <w:left w:w="180" w:type="dxa"/>
+              <w:bottom w:w="120" w:type="dxa"/>
+              <w:right w:w="180" w:type="dxa"/>
+            </w:tcMar>
+            <w:vAlign w:val="center"/>
+            <w:hideMark/>
+          </w:tcPr>
+          <w:p>
+            <w:pPr>
+              <w:spacing w:after="0" w:line="240" w:lineRule="auto"/>
+              <w:rPr>
+                <w:rFonts w:ascii="Arial" w:eastAsia="Times New Roman" w:hAnsi="Arial" w:cs="Arial"/>
+                <w:color w:val="1B1C1D"/>
+                <w:sz w:val="24"/>
+                <w:szCs w:val="24"/>
+              </w:rPr>
+            </w:pPr>
+            <w:r>
+              <w:rPr>
+                <w:rFonts w:ascii="Arial" w:eastAsia="Times New Roman" w:hAnsi="Arial" w:cs="Arial"/>
+                <w:color w:val="1B1C1D"/>
+                <w:sz w:val="24"/>
+                <w:szCs w:val="24"/>
+              </w:rPr>
+              <w:t>0.861</w:t>
+            </w:r>
+          </w:p>
+        </w:tc>
+        <w:tc>
+          <w:tcPr>
+            <w:tcW w:w="0" w:type="auto"/>
+            <w:tcBorders>
+              <w:top w:val="single" w:sz="6" w:space="0" w:color="auto"/>
+              <w:left w:val="single" w:sz="6" w:space="0" w:color="auto"/>
+              <w:bottom w:val="single" w:sz="6" w:space="0" w:color="auto"/>
+              <w:right w:val="single" w:sz="6" w:space="0" w:color="auto"/>
+            </w:tcBorders>
+            <w:tcMar>
+              <w:top w:w="120" w:type="dxa"/>
+              <w:left w:w="180" w:type="dxa"/>
+              <w:bottom w:w="120" w:type="dxa"/>
+              <w:right w:w="180" w:type="dxa"/>
+            </w:tcMar>
+            <w:vAlign w:val="center"/>
+            <w:hideMark/>
+          </w:tcPr>
+          <w:p>
+            <w:pPr>
+              <w:spacing w:after="0" w:line="240" w:lineRule="auto"/>
+              <w:rPr>
+                <w:rFonts w:ascii="Arial" w:eastAsia="Times New Roman" w:hAnsi="Arial" w:cs="Arial"/>
+                <w:color w:val="1B1C1D"/>
+                <w:sz w:val="24"/>
+                <w:szCs w:val="24"/>
+              </w:rPr>
+            </w:pPr>
+            <w:r>
+              <w:rPr>
+                <w:rFonts w:ascii="Arial" w:eastAsia="Times New Roman" w:hAnsi="Arial" w:cs="Arial"/>
+                <w:color w:val="1B1C1D"/>
+                <w:sz w:val="24"/>
+                <w:szCs w:val="24"/>
+              </w:rPr>
+              <w:t>0.213</w:t>
+            </w:r>
+          </w:p>
+        </w:tc>
+        <w:tc>
+          <w:tcPr>
+            <w:tcW w:w="0" w:type="auto"/>
+            <w:tcBorders>
+              <w:top w:val="single" w:sz="6" w:space="0" w:color="auto"/>
+              <w:left w:val="single" w:sz="6" w:space="0" w:color="auto"/>
+              <w:bottom w:val="single" w:sz="6" w:space="0" w:color="auto"/>
+              <w:right w:val="single" w:sz="6" w:space="0" w:color="auto"/>
+            </w:tcBorders>
+            <w:tcMar>
+              <w:top w:w="120" w:type="dxa"/>
+              <w:left w:w="180" w:type="dxa"/>
+              <w:bottom w:w="120" w:type="dxa"/>
+              <w:right w:w="180" w:type="dxa"/>
+            </w:tcMar>
+            <w:vAlign w:val="center"/>
+            <w:hideMark/>
+          </w:tcPr>
+          <w:p>
+            <w:pPr>
+              <w:spacing w:after="0" w:line="240" w:lineRule="auto"/>
+              <w:rPr>
+                <w:rFonts w:ascii="Arial" w:eastAsia="Times New Roman" w:hAnsi="Arial" w:cs="Arial"/>
+                <w:color w:val="1B1C1D"/>
+                <w:sz w:val="24"/>
+                <w:szCs w:val="24"/>
+              </w:rPr>
+            </w:pPr>
+            <w:r>
+              <w:rPr>
+                <w:rFonts w:ascii="Arial" w:eastAsia="Times New Roman" w:hAnsi="Arial" w:cs="Arial"/>
+                <w:color w:val="1B1C1D"/>
+                <w:sz w:val="24"/>
+                <w:szCs w:val="24"/>
+              </w:rPr>
+              <w:t>0.297</w:t>
+            </w:r>
+          </w:p>
+        </w:tc>
+      </w:tr>
+      <w:tr>
+        <w:trPr>
+          <w:tblCellSpacing w:w="15" w:type="dxa"/>
+        </w:trPr>
+        <w:tc>
+          <w:tcPr>
+            <w:tcW w:w="0" w:type="auto"/>
+            <w:tcBorders>
+              <w:top w:val="single" w:sz="6" w:space="0" w:color="auto"/>
+              <w:left w:val="single" w:sz="6" w:space="0" w:color="auto"/>
+              <w:bottom w:val="single" w:sz="6" w:space="0" w:color="auto"/>
+              <w:right w:val="single" w:sz="6" w:space="0" w:color="auto"/>
+            </w:tcBorders>
+            <w:tcMar>
+              <w:top w:w="120" w:type="dxa"/>
+              <w:left w:w="180" w:type="dxa"/>
+              <w:bottom w:w="120" w:type="dxa"/>
+              <w:right w:w="180" w:type="dxa"/>
+            </w:tcMar>
+            <w:vAlign w:val="center"/>
+            <w:hideMark/>
+          </w:tcPr>
+          <w:p>
+            <w:pPr>
+              <w:spacing w:after="0" w:line="240" w:lineRule="auto"/>
+              <w:rPr>
+                <w:rFonts w:ascii="Arial" w:eastAsia="Times New Roman" w:hAnsi="Arial" w:cs="Arial"/>
+                <w:color w:val="1B1C1D"/>
+                <w:sz w:val="24"/>
+                <w:szCs w:val="24"/>
+              </w:rPr>
+            </w:pPr>
+            <w:r>
+              <w:rPr>
+                <w:rFonts w:ascii="Arial" w:eastAsia="Times New Roman" w:hAnsi="Arial" w:cs="Arial"/>
+                <w:b/>
+                <w:bCs/>
+                <w:color w:val="1B1C1D"/>
+                <w:sz w:val="24"/>
+                <w:szCs w:val="24"/>
+                <w:bdr w:val="none" w:sz="0" w:space="0" w:color="auto" w:frame="1"/>
+              </w:rPr>
+              <w:t>response</w:t>
+            </w:r>
+          </w:p>
+        </w:tc>
+        <w:tc>
+          <w:tcPr>
+            <w:tcW w:w="0" w:type="auto"/>
+            <w:tcBorders>
+              <w:top w:val="single" w:sz="6" w:space="0" w:color="auto"/>
+              <w:left w:val="single" w:sz="6" w:space="0" w:color="auto"/>
+              <w:bottom w:val="single" w:sz="6" w:space="0" w:color="auto"/>
+              <w:right w:val="single" w:sz="6" w:space="0" w:color="auto"/>
+            </w:tcBorders>
+            <w:tcMar>
+              <w:top w:w="120" w:type="dxa"/>
+              <w:left w:w="180" w:type="dxa"/>
+              <w:bottom w:w="120" w:type="dxa"/>
+              <w:right w:w="180" w:type="dxa"/>
+            </w:tcMar>
+            <w:vAlign w:val="center"/>
+            <w:hideMark/>
+          </w:tcPr>
+          <w:p>
+            <w:pPr>
+              <w:spacing w:after="0" w:line="240" w:lineRule="auto"/>
+              <w:rPr>
+                <w:rFonts w:ascii="Arial" w:eastAsia="Times New Roman" w:hAnsi="Arial" w:cs="Arial"/>
+                <w:color w:val="1B1C1D"/>
+                <w:sz w:val="24"/>
+                <w:szCs w:val="24"/>
+              </w:rPr>
+            </w:pPr>
+            <w:r>
+              <w:rPr>
+                <w:rFonts w:ascii="Arial" w:eastAsia="Times New Roman" w:hAnsi="Arial" w:cs="Arial"/>
+                <w:color w:val="1B1C1D"/>
+                <w:sz w:val="24"/>
+                <w:szCs w:val="24"/>
+              </w:rPr>
+              <w:t>0.969</w:t>
+            </w:r>
+          </w:p>
+        </w:tc>
+        <w:tc>
+          <w:tcPr>
+            <w:tcW w:w="0" w:type="auto"/>
+            <w:tcBorders>
+              <w:top w:val="single" w:sz="6" w:space="0" w:color="auto"/>
+              <w:left w:val="single" w:sz="6" w:space="0" w:color="auto"/>
+              <w:bottom w:val="single" w:sz="6" w:space="0" w:color="auto"/>
+              <w:right w:val="single" w:sz="6" w:space="0" w:color="auto"/>
+            </w:tcBorders>
+            <w:tcMar>
+              <w:top w:w="120" w:type="dxa"/>
+              <w:left w:w="180" w:type="dxa"/>
+              <w:bottom w:w="120" w:type="dxa"/>
+              <w:right w:w="180" w:type="dxa"/>
+            </w:tcMar>
+            <w:vAlign w:val="center"/>
+            <w:hideMark/>
+          </w:tcPr>
+          <w:p>
+            <w:pPr>
+              <w:spacing w:after="0" w:line="240" w:lineRule="auto"/>
+              <w:rPr>
+                <w:rFonts w:ascii="Arial" w:eastAsia="Times New Roman" w:hAnsi="Arial" w:cs="Arial"/>
+                <w:color w:val="1B1C1D"/>
+                <w:sz w:val="24"/>
+                <w:szCs w:val="24"/>
+              </w:rPr>
+            </w:pPr>
+            <w:r>
+              <w:rPr>
+                <w:rFonts w:ascii="Arial" w:eastAsia="Times New Roman" w:hAnsi="Arial" w:cs="Arial"/>
+                <w:color w:val="1B1C1D"/>
+                <w:sz w:val="24"/>
+                <w:szCs w:val="24"/>
+              </w:rPr>
+              <w:t>0.940</w:t>
+            </w:r>
+          </w:p>
+        </w:tc>
+        <w:tc>
+          <w:tcPr>
+            <w:tcW w:w="0" w:type="auto"/>
+            <w:tcBorders>
+              <w:top w:val="single" w:sz="6" w:space="0" w:color="auto"/>
+              <w:left w:val="single" w:sz="6" w:space="0" w:color="auto"/>
+              <w:bottom w:val="single" w:sz="6" w:space="0" w:color="auto"/>
+              <w:right w:val="single" w:sz="6" w:space="0" w:color="auto"/>
+            </w:tcBorders>
+            <w:tcMar>
+              <w:top w:w="120" w:type="dxa"/>
+              <w:left w:w="180" w:type="dxa"/>
+              <w:bottom w:w="120" w:type="dxa"/>
+              <w:right w:w="180" w:type="dxa"/>
+            </w:tcMar>
+            <w:vAlign w:val="center"/>
+            <w:hideMark/>
+          </w:tcPr>
+          <w:p>
+            <w:pPr>
+              <w:spacing w:after="0" w:line="240" w:lineRule="auto"/>
+              <w:rPr>
+                <w:rFonts w:ascii="Arial" w:eastAsia="Times New Roman" w:hAnsi="Arial" w:cs="Arial"/>
+                <w:color w:val="1B1C1D"/>
+                <w:sz w:val="24"/>
+                <w:szCs w:val="24"/>
+              </w:rPr>
+            </w:pPr>
+            <w:r>
+              <w:rPr>
+                <w:rFonts w:ascii="Arial" w:eastAsia="Times New Roman" w:hAnsi="Arial" w:cs="Arial"/>
+                <w:color w:val="1B1C1D"/>
+                <w:sz w:val="24"/>
+                <w:szCs w:val="24"/>
+              </w:rPr>
+              <w:t>0.969</w:t>
+            </w:r>
+          </w:p>
+        </w:tc>
+        <w:tc>
+          <w:tcPr>
+            <w:tcW w:w="0" w:type="auto"/>
+            <w:tcBorders>
+              <w:top w:val="single" w:sz="6" w:space="0" w:color="auto"/>
+              <w:left w:val="single" w:sz="6" w:space="0" w:color="auto"/>
+              <w:bottom w:val="single" w:sz="6" w:space="0" w:color="auto"/>
+              <w:right w:val="single" w:sz="6" w:space="0" w:color="auto"/>
+            </w:tcBorders>
+            <w:tcMar>
+              <w:top w:w="120" w:type="dxa"/>
+              <w:left w:w="180" w:type="dxa"/>
+              <w:bottom w:w="120" w:type="dxa"/>
+              <w:right w:w="180" w:type="dxa"/>
+            </w:tcMar>
+            <w:vAlign w:val="center"/>
+            <w:hideMark/>
+          </w:tcPr>
+          <w:p>
+            <w:pPr>
+              <w:spacing w:after="0" w:line="240" w:lineRule="auto"/>
+              <w:rPr>
+                <w:rFonts w:ascii="Arial" w:eastAsia="Times New Roman" w:hAnsi="Arial" w:cs="Arial"/>
+                <w:color w:val="1B1C1D"/>
+                <w:sz w:val="24"/>
+                <w:szCs w:val="24"/>
+              </w:rPr>
+            </w:pPr>
+            <w:r>
+              <w:rPr>
+                <w:rFonts w:ascii="Arial" w:eastAsia="Times New Roman" w:hAnsi="Arial" w:cs="Arial"/>
+                <w:color w:val="1B1C1D"/>
+                <w:sz w:val="24"/>
+                <w:szCs w:val="24"/>
+              </w:rPr>
+              <w:t>0.954</w:t>
+            </w:r>
+          </w:p>
+        </w:tc>
+      </w:tr>
+      <w:tr>
+        <w:trPr>
+          <w:tblCellSpacing w:w="15" w:type="dxa"/>
+        </w:trPr>
+        <w:tc>
+          <w:tcPr>
+            <w:tcW w:w="0" w:type="auto"/>
+            <w:tcBorders>
+              <w:top w:val="single" w:sz="6" w:space="0" w:color="auto"/>
+              <w:left w:val="single" w:sz="6" w:space="0" w:color="auto"/>
+              <w:bottom w:val="single" w:sz="6" w:space="0" w:color="auto"/>
+              <w:right w:val="single" w:sz="6" w:space="0" w:color="auto"/>
+            </w:tcBorders>
+            <w:tcMar>
+              <w:top w:w="120" w:type="dxa"/>
+              <w:left w:w="180" w:type="dxa"/>
+              <w:bottom w:w="120" w:type="dxa"/>
+              <w:right w:w="180" w:type="dxa"/>
+            </w:tcMar>
+            <w:vAlign w:val="center"/>
+            <w:hideMark/>
+          </w:tcPr>
+          <w:p>
+            <w:pPr>
+              <w:spacing w:after="0" w:line="240" w:lineRule="auto"/>
+              <w:rPr>
+                <w:rFonts w:ascii="Arial" w:eastAsia="Times New Roman" w:hAnsi="Arial" w:cs="Arial"/>
+                <w:color w:val="1B1C1D"/>
+                <w:sz w:val="24"/>
+                <w:szCs w:val="24"/>
+              </w:rPr>
+            </w:pPr>
+            <w:proofErr w:type="spellStart"/>
+            <w:r>
+              <w:rPr>
+                <w:rFonts w:ascii="Arial" w:eastAsia="Times New Roman" w:hAnsi="Arial" w:cs="Arial"/>
+                <w:b/>
+                <w:bCs/>
+                <w:color w:val="1B1C1D"/>
+                <w:sz w:val="24"/>
+                <w:szCs w:val="24"/>
+                <w:bdr w:val="none" w:sz="0" w:space="0" w:color="auto" w:frame="1"/>
+              </w:rPr>
+              <w:t>incident_report_produced</w:t>
+            </w:r>
+            <w:proofErr w:type="spellEnd"/>
+          </w:p>
+        </w:tc>
+        <w:tc>
+          <w:tcPr>
+            <w:tcW w:w="0" w:type="auto"/>
+            <w:tcBorders>
+              <w:top w:val="single" w:sz="6" w:space="0" w:color="auto"/>
+              <w:left w:val="single" w:sz="6" w:space="0" w:color="auto"/>
+              <w:bottom w:val="single" w:sz="6" w:space="0" w:color="auto"/>
+              <w:right w:val="single" w:sz="6" w:space="0" w:color="auto"/>
+            </w:tcBorders>
+            <w:tcMar>
+              <w:top w:w="120" w:type="dxa"/>
+              <w:left w:w="180" w:type="dxa"/>
+              <w:bottom w:w="120" w:type="dxa"/>
+              <w:right w:w="180" w:type="dxa"/>
+            </w:tcMar>
+            <w:vAlign w:val="center"/>
+            <w:hideMark/>
+          </w:tcPr>
+          <w:p>
+            <w:pPr>
+              <w:spacing w:after="0" w:line="240" w:lineRule="auto"/>
+              <w:rPr>
+                <w:rFonts w:ascii="Arial" w:eastAsia="Times New Roman" w:hAnsi="Arial" w:cs="Arial"/>
+                <w:color w:val="1B1C1D"/>
+                <w:sz w:val="24"/>
+                <w:szCs w:val="24"/>
+              </w:rPr>
+            </w:pPr>
+            <w:r>
+              <w:rPr>
+                <w:rFonts w:ascii="Arial" w:eastAsia="Times New Roman" w:hAnsi="Arial" w:cs="Arial"/>
+                <w:color w:val="1B1C1D"/>
+                <w:sz w:val="24"/>
+                <w:szCs w:val="24"/>
+              </w:rPr>
+              <w:t>0.342</w:t>
+            </w:r>
+          </w:p>
+        </w:tc>
+        <w:tc>
+          <w:tcPr>
+            <w:tcW w:w="0" w:type="auto"/>
+            <w:tcBorders>
+              <w:top w:val="single" w:sz="6" w:space="0" w:color="auto"/>
+              <w:left w:val="single" w:sz="6" w:space="0" w:color="auto"/>
+              <w:bottom w:val="single" w:sz="6" w:space="0" w:color="auto"/>
+              <w:right w:val="single" w:sz="6" w:space="0" w:color="auto"/>
+            </w:tcBorders>
+            <w:tcMar>
+              <w:top w:w="120" w:type="dxa"/>
+              <w:left w:w="180" w:type="dxa"/>
+              <w:bottom w:w="120" w:type="dxa"/>
+              <w:right w:w="180" w:type="dxa"/>
+            </w:tcMar>
+            <w:vAlign w:val="center"/>
+            <w:hideMark/>
+          </w:tcPr>
+          <w:p>
+            <w:pPr>
+              <w:spacing w:after="0" w:line="240" w:lineRule="auto"/>
+              <w:rPr>
+                <w:rFonts w:ascii="Arial" w:eastAsia="Times New Roman" w:hAnsi="Arial" w:cs="Arial"/>
+                <w:color w:val="1B1C1D"/>
+                <w:sz w:val="24"/>
+                <w:szCs w:val="24"/>
+              </w:rPr>
+            </w:pPr>
+            <w:r>
+              <w:rPr>
+                <w:rFonts w:ascii="Arial" w:eastAsia="Times New Roman" w:hAnsi="Arial" w:cs="Arial"/>
+                <w:color w:val="1B1C1D"/>
+                <w:sz w:val="24"/>
+                <w:szCs w:val="24"/>
+              </w:rPr>
+              <w:t>0.672</w:t>
+            </w:r>
+          </w:p>
+        </w:tc>
+        <w:tc>
+          <w:tcPr>
+            <w:tcW w:w="0" w:type="auto"/>
+            <w:tcBorders>
+              <w:top w:val="single" w:sz="6" w:space="0" w:color="auto"/>
+              <w:left w:val="single" w:sz="6" w:space="0" w:color="auto"/>
+              <w:bottom w:val="single" w:sz="6" w:space="0" w:color="auto"/>
+              <w:right w:val="single" w:sz="6" w:space="0" w:color="auto"/>
+            </w:tcBorders>
+            <w:tcMar>
+              <w:top w:w="120" w:type="dxa"/>
+              <w:left w:w="180" w:type="dxa"/>
+              <w:bottom w:w="120" w:type="dxa"/>
+              <w:right w:w="180" w:type="dxa"/>
+            </w:tcMar>
+            <w:vAlign w:val="center"/>
+            <w:hideMark/>
+          </w:tcPr>
+          <w:p>
+            <w:pPr>
+              <w:spacing w:after="0" w:line="240" w:lineRule="auto"/>
+              <w:rPr>
+                <w:rFonts w:ascii="Arial" w:eastAsia="Times New Roman" w:hAnsi="Arial" w:cs="Arial"/>
+                <w:color w:val="1B1C1D"/>
+                <w:sz w:val="24"/>
+                <w:szCs w:val="24"/>
+              </w:rPr>
+            </w:pPr>
+            <w:r>
+              <w:rPr>
+                <w:rFonts w:ascii="Arial" w:eastAsia="Times New Roman" w:hAnsi="Arial" w:cs="Arial"/>
+                <w:color w:val="1B1C1D"/>
+                <w:sz w:val="24"/>
+                <w:szCs w:val="24"/>
+              </w:rPr>
+              <w:t>0.342</w:t>
+            </w:r>
+          </w:p>
+        </w:tc>
+        <w:tc>
+          <w:tcPr>
+            <w:tcW w:w="0" w:type="auto"/>
+            <w:tcBorders>
+              <w:top w:val="single" w:sz="6" w:space="0" w:color="auto"/>
+              <w:left w:val="single" w:sz="6" w:space="0" w:color="auto"/>
+              <w:bottom w:val="single" w:sz="6" w:space="0" w:color="auto"/>
+              <w:right w:val="single" w:sz="6" w:space="0" w:color="auto"/>
+            </w:tcBorders>
+            <w:tcMar>
+              <w:top w:w="120" w:type="dxa"/>
+              <w:left w:w="180" w:type="dxa"/>
+              <w:bottom w:w="120" w:type="dxa"/>
+              <w:right w:w="180" w:type="dxa"/>
+            </w:tcMar>
+            <w:vAlign w:val="center"/>
+            <w:hideMark/>
+          </w:tcPr>
+          <w:p>
+            <w:pPr>
+              <w:spacing w:after="0" w:line="240" w:lineRule="auto"/>
+              <w:rPr>
+                <w:rFonts w:ascii="Arial" w:eastAsia="Times New Roman" w:hAnsi="Arial" w:cs="Arial"/>
+                <w:color w:val="1B1C1D"/>
+                <w:sz w:val="24"/>
+                <w:szCs w:val="24"/>
+              </w:rPr>
+            </w:pPr>
+            <w:r>
+              <w:rPr>
+                <w:rFonts w:ascii="Arial" w:eastAsia="Times New Roman" w:hAnsi="Arial" w:cs="Arial"/>
+                <w:color w:val="1B1C1D"/>
+                <w:sz w:val="24"/>
+                <w:szCs w:val="24"/>
+              </w:rPr>
+              <w:t>0.405</w:t>
+            </w:r>
+          </w:p>
+        </w:tc>
+      </w:tr>
+      <w:tr>
+        <w:trPr>
+          <w:tblCellSpacing w:w="15" w:type="dxa"/>
+        </w:trPr>
+        <w:tc>
+          <w:tcPr>
+            <w:tcW w:w="0" w:type="auto"/>
+            <w:tcBorders>
+              <w:top w:val="single" w:sz="6" w:space="0" w:color="auto"/>
+              <w:left w:val="single" w:sz="6" w:space="0" w:color="auto"/>
+              <w:bottom w:val="single" w:sz="6" w:space="0" w:color="auto"/>
+              <w:right w:val="single" w:sz="6" w:space="0" w:color="auto"/>
+            </w:tcBorders>
+            <w:tcMar>
+              <w:top w:w="120" w:type="dxa"/>
+              <w:left w:w="180" w:type="dxa"/>
+              <w:bottom w:w="120" w:type="dxa"/>
+              <w:right w:w="180" w:type="dxa"/>
+            </w:tcMar>
+            <w:vAlign w:val="center"/>
+            <w:hideMark/>
+          </w:tcPr>
+          <w:p>
+            <w:pPr>
+              <w:spacing w:after="0" w:line="240" w:lineRule="auto"/>
+              <w:rPr>
+                <w:rFonts w:ascii="Arial" w:eastAsia="Times New Roman" w:hAnsi="Arial" w:cs="Arial"/>
+                <w:color w:val="1B1C1D"/>
+                <w:sz w:val="24"/>
+                <w:szCs w:val="24"/>
+              </w:rPr>
+            </w:pPr>
+            <w:r>
+              <w:rPr>
+                <w:rFonts w:ascii="Arial" w:eastAsia="Times New Roman" w:hAnsi="Arial" w:cs="Arial"/>
+                <w:b/>
+                <w:bCs/>
+                <w:i/>
+                <w:iCs/>
+                <w:color w:val="1B1C1D"/>
+                <w:sz w:val="24"/>
+                <w:szCs w:val="24"/>
+                <w:bdr w:val="none" w:sz="0" w:space="0" w:color="auto" w:frame="1"/>
+              </w:rPr>
+              <w:t>Table 1: Consolidated Performance Metrics for All Predictive Models.</w:t>
+            </w:r>
+          </w:p>
+        </w:tc>
+        <w:tc>
+          <w:tcPr>
+            <w:tcW w:w="0" w:type="auto"/>
+            <w:tcBorders>
+              <w:top w:val="single" w:sz="6" w:space="0" w:color="auto"/>
+              <w:left w:val="single" w:sz="6" w:space="0" w:color="auto"/>
+              <w:bottom w:val="single" w:sz="6" w:space="0" w:color="auto"/>
+              <w:right w:val="single" w:sz="6" w:space="0" w:color="auto"/>
+            </w:tcBorders>
+            <w:tcMar>
+              <w:top w:w="120" w:type="dxa"/>
+              <w:left w:w="180" w:type="dxa"/>
+              <w:bottom w:w="120" w:type="dxa"/>
+              <w:right w:w="180" w:type="dxa"/>
+            </w:tcMar>
+            <w:vAlign w:val="center"/>
+            <w:hideMark/>
+          </w:tcPr>
+          <w:p>
+            <w:pPr>
+              <w:spacing w:after="0" w:line="240" w:lineRule="auto"/>
+              <w:rPr>
+                <w:rFonts w:ascii="Arial" w:eastAsia="Times New Roman" w:hAnsi="Arial" w:cs="Arial"/>
+                <w:color w:val="1B1C1D"/>
+                <w:sz w:val="24"/>
+                <w:szCs w:val="24"/>
+              </w:rPr>
+            </w:pPr>
+          </w:p>
+        </w:tc>
+        <w:tc>
+          <w:tcPr>
+            <w:tcW w:w="0" w:type="auto"/>
+            <w:tcBorders>
+              <w:top w:val="single" w:sz="6" w:space="0" w:color="auto"/>
+              <w:left w:val="single" w:sz="6" w:space="0" w:color="auto"/>
+              <w:bottom w:val="single" w:sz="6" w:space="0" w:color="auto"/>
+              <w:right w:val="single" w:sz="6" w:space="0" w:color="auto"/>
+            </w:tcBorders>
+            <w:tcMar>
+              <w:top w:w="120" w:type="dxa"/>
+              <w:left w:w="180" w:type="dxa"/>
+              <w:bottom w:w="120" w:type="dxa"/>
+              <w:right w:w="180" w:type="dxa"/>
+            </w:tcMar>
+            <w:vAlign w:val="center"/>
+            <w:hideMark/>
+          </w:tcPr>
+          <w:p>
+            <w:pPr>
+              <w:spacing w:after="0" w:line="240" w:lineRule="auto"/>
+              <w:rPr>
+                <w:rFonts w:ascii="Times New Roman" w:eastAsia="Times New Roman" w:hAnsi="Times New Roman" w:cs="Times New Roman"/>
+                <w:sz w:val="20"/>
+                <w:szCs w:val="20"/>
+              </w:rPr>
+            </w:pPr>
+          </w:p>
+        </w:tc>
+        <w:tc>
+          <w:tcPr>
+            <w:tcW w:w="0" w:type="auto"/>
+            <w:tcBorders>
+              <w:top w:val="single" w:sz="6" w:space="0" w:color="auto"/>
+              <w:left w:val="single" w:sz="6" w:space="0" w:color="auto"/>
+              <w:bottom w:val="single" w:sz="6" w:space="0" w:color="auto"/>
+              <w:right w:val="single" w:sz="6" w:space="0" w:color="auto"/>
+            </w:tcBorders>
+            <w:tcMar>
+              <w:top w:w="120" w:type="dxa"/>
+              <w:left w:w="180" w:type="dxa"/>
+              <w:bottom w:w="120" w:type="dxa"/>
+              <w:right w:w="180" w:type="dxa"/>
+            </w:tcMar>
+            <w:vAlign w:val="center"/>
+            <w:hideMark/>
+          </w:tcPr>
+          <w:p>
+            <w:pPr>
+              <w:spacing w:after="0" w:line="240" w:lineRule="auto"/>
+              <w:rPr>
+                <w:rFonts w:ascii="Times New Roman" w:eastAsia="Times New Roman" w:hAnsi="Times New Roman" w:cs="Times New Roman"/>
+                <w:sz w:val="20"/>
+                <w:szCs w:val="20"/>
+              </w:rPr>
+            </w:pPr>
+          </w:p>
+        </w:tc>
+        <w:tc>
+          <w:tcPr>
+            <w:tcW w:w="0" w:type="auto"/>
+            <w:tcBorders>
+              <w:top w:val="single" w:sz="6" w:space="0" w:color="auto"/>
+              <w:left w:val="single" w:sz="6" w:space="0" w:color="auto"/>
+              <w:bottom w:val="single" w:sz="6" w:space="0" w:color="auto"/>
+              <w:right w:val="single" w:sz="6" w:space="0" w:color="auto"/>
+            </w:tcBorders>
+            <w:tcMar>
+              <w:top w:w="120" w:type="dxa"/>
+              <w:left w:w="180" w:type="dxa"/>
+              <w:bottom w:w="120" w:type="dxa"/>
+              <w:right w:w="180" w:type="dxa"/>
+            </w:tcMar>
+            <w:vAlign w:val="center"/>
+            <w:hideMark/>
+          </w:tcPr>
+          <w:p>
+            <w:pPr>
+              <w:spacing w:after="0" w:line="240" w:lineRule="auto"/>
+              <w:rPr>
+                <w:rFonts w:ascii="Times New Roman" w:eastAsia="Times New Roman" w:hAnsi="Times New Roman" w:cs="Times New Roman"/>
+                <w:sz w:val="20"/>
+                <w:szCs w:val="20"/>
+              </w:rPr>
+            </w:pPr>
+          </w:p>
+        </w:tc>
+      </w:tr>
+    </w:tbl>
     <w:p/>
     <w:sectPr>
       <w:pgSz w:w="12240" w:h="15840"/>

</xml_diff>

<commit_message>
# upgrade nerual network from model5
Of course. Your current script is well-structured and uses strong techniques like BatchNormalization and LeakyReLU. To get better results, we can focus on three key areas:

Switching to a Multi-Output Model: Instead of training a separate model for each target variable, we can train a single, more efficient model that predicts all of them simultaneously. This allows the model to learn shared patterns in the data that can improve predictions across all outputs.

Feature Engineering: We can create more meaningful input features from the existing data. For example, calculating the age of a dam is likely more predictive than just its completion year.

Refining the Architecture: Your network is quite deep. We can adjust its shape to a more traditional "funnel" structure, which can sometimes improve the flow of information.

Here is the upgraded code incorporating these changes.
</commit_message>
<xml_diff>
--- a/report.docx
+++ b/report.docx
@@ -53,6 +53,44 @@
         </w:rPr>
         <w:t>Introduction: A Predictive Machine Learning Pipeline for Dam Hazard Classification</w:t>
       </w:r>
+      <w:r>
+        <w:rPr>
+          <w:rFonts w:ascii="Arial" w:eastAsia="Times New Roman" w:hAnsi="Arial" w:cs="Arial"/>
+          <w:b/>
+          <w:bCs/>
+          <w:color w:val="1B1C1D"/>
+          <w:sz w:val="36"/>
+          <w:szCs w:val="36"/>
+        </w:rPr>
+        <w:t xml:space="preserve"> and regression </w:t>
+      </w:r>
+    </w:p>
+    <w:p>
+      <w:pPr>
+        <w:spacing w:after="120" w:line="240" w:lineRule="auto"/>
+        <w:outlineLvl w:val="1"/>
+        <w:rPr>
+          <w:rFonts w:ascii="Arial" w:eastAsia="Times New Roman" w:hAnsi="Arial" w:cs="Arial"/>
+          <w:b/>
+          <w:bCs/>
+          <w:color w:val="1B1C1D"/>
+          <w:sz w:val="36"/>
+          <w:szCs w:val="36"/>
+        </w:rPr>
+      </w:pPr>
+      <w:proofErr w:type="gramStart"/>
+      <w:r>
+        <w:rPr>
+          <w:rFonts w:ascii="Arial" w:eastAsia="Times New Roman" w:hAnsi="Arial" w:cs="Arial"/>
+          <w:b/>
+          <w:bCs/>
+          <w:color w:val="1B1C1D"/>
+          <w:sz w:val="36"/>
+          <w:szCs w:val="36"/>
+        </w:rPr>
+        <w:t>Classification :</w:t>
+      </w:r>
+      <w:proofErr w:type="gramEnd"/>
     </w:p>
     <w:p>
       <w:pPr>
@@ -750,6 +788,7 @@
           <w:sz w:val="24"/>
           <w:szCs w:val="24"/>
         </w:rPr>
+        <w:lastRenderedPageBreak/>
         <w:t>Loads and cleans the dataset.</w:t>
       </w:r>
     </w:p>
@@ -798,7 +837,6 @@
           <w:sz w:val="24"/>
           <w:szCs w:val="24"/>
         </w:rPr>
-        <w:lastRenderedPageBreak/>
         <w:t>Applies SMOTE to the training set to create a balanced class distribution.</w:t>
       </w:r>
     </w:p>
@@ -1527,6 +1565,7 @@
           <w:sz w:val="27"/>
           <w:szCs w:val="27"/>
         </w:rPr>
+        <w:lastRenderedPageBreak/>
         <w:t xml:space="preserve">Moderately-Performing Models </w:t>
       </w:r>
       <w:r>
@@ -1558,7 +1597,6 @@
           <w:sz w:val="24"/>
           <w:szCs w:val="24"/>
         </w:rPr>
-        <w:lastRenderedPageBreak/>
         <w:t>Two models fall into a moderate performance category, showing some predictive power but requiring further refinement.</w:t>
       </w:r>
     </w:p>
@@ -2299,6 +2337,7 @@
           <w:sz w:val="24"/>
           <w:szCs w:val="24"/>
         </w:rPr>
+        <w:lastRenderedPageBreak/>
         <w:t>To further analyze the model's classification behavior, the confusion matrix is presented in Figure 1.</w:t>
       </w:r>
     </w:p>
@@ -2319,7 +2358,6 @@
           <w:sz w:val="24"/>
           <w:szCs w:val="24"/>
         </w:rPr>
-        <w:lastRenderedPageBreak/>
         <w:pict w14:anchorId="06AF5B19">
           <v:rect id="_x0000_i1031" style="width:0;height:1.5pt" o:hralign="center" o:hrstd="t" o:hrnoshade="t" o:hr="t" fillcolor="gray" stroked="f"/>
         </w:pict>
@@ -2386,10 +2424,10 @@
                     <pic:cNvPicPr/>
                   </pic:nvPicPr>
                   <pic:blipFill>
-                    <a:blip r:embed="rId5">
+                    <a:blip r:embed="rId7">
                       <a:extLst>
                         <a:ext uri="{96DAC541-7B7A-43D3-8B79-37D633B846F1}">
-                          <asvg:svgBlip xmlns:asvg="http://schemas.microsoft.com/office/drawing/2016/SVG/main" r:embed="rId6"/>
+                          <asvg:svgBlip xmlns:asvg="http://schemas.microsoft.com/office/drawing/2016/SVG/main" r:embed="rId8"/>
                         </a:ext>
                       </a:extLst>
                     </a:blip>
@@ -2633,7 +2671,7 @@
                     </pic:cNvPicPr>
                   </pic:nvPicPr>
                   <pic:blipFill>
-                    <a:blip r:embed="rId7" cstate="print">
+                    <a:blip r:embed="rId9" cstate="print">
                       <a:extLst>
                         <a:ext uri="{28A0092B-C50C-407E-A947-70E740481C1C}">
                           <a14:useLocalDpi xmlns:a14="http://schemas.microsoft.com/office/drawing/2010/main" val="0"/>
@@ -2683,7 +2721,7 @@
           <w:szCs w:val="24"/>
         </w:rPr>
         <w:pict w14:anchorId="2BB067BB">
-          <v:rect id="_x0000_i1034" style="width:0;height:1.5pt" o:hralign="center" o:hrstd="t" o:hrnoshade="t" o:hr="t" fillcolor="gray" stroked="f"/>
+          <v:rect id="_x0000_i1032" style="width:0;height:1.5pt" o:hralign="center" o:hrstd="t" o:hrnoshade="t" o:hr="t" fillcolor="gray" stroked="f"/>
         </w:pict>
       </w:r>
     </w:p>
@@ -4964,6 +5002,56 @@
     </w:sectPr>
   </w:body>
 </w:document>
+</file>
+
+<file path=word/endnotes.xml><?xml version="1.0" encoding="utf-8"?>
+<w:endnotes xmlns:wpc="http://schemas.microsoft.com/office/word/2010/wordprocessingCanvas" xmlns:cx="http://schemas.microsoft.com/office/drawing/2014/chartex" xmlns:cx1="http://schemas.microsoft.com/office/drawing/2015/9/8/chartex" xmlns:cx2="http://schemas.microsoft.com/office/drawing/2015/10/21/chartex" xmlns:cx3="http://schemas.microsoft.com/office/drawing/2016/5/9/chartex" xmlns:cx4="http://schemas.microsoft.com/office/drawing/2016/5/10/chartex" xmlns:cx5="http://schemas.microsoft.com/office/drawing/2016/5/11/chartex" xmlns:cx6="http://schemas.microsoft.com/office/drawing/2016/5/12/chartex" xmlns:cx7="http://schemas.microsoft.com/office/drawing/2016/5/13/chartex" xmlns:cx8="http://schemas.microsoft.com/office/drawing/2016/5/14/chartex" xmlns:mc="http://schemas.openxmlformats.org/markup-compatibility/2006" xmlns:aink="http://schemas.microsoft.com/office/drawing/2016/ink" xmlns:am3d="http://schemas.microsoft.com/office/drawing/2017/model3d" xmlns:o="urn:schemas-microsoft-com:office:office" xmlns:oel="http://schemas.microsoft.com/office/2019/extlst" xmlns:r="http://schemas.openxmlformats.org/officeDocument/2006/relationships" xmlns:m="http://schemas.openxmlformats.org/officeDocument/2006/math" xmlns:v="urn:schemas-microsoft-com:vml" xmlns:wp14="http://schemas.microsoft.com/office/word/2010/wordprocessingDrawing" xmlns:wp="http://schemas.openxmlformats.org/drawingml/2006/wordprocessingDrawing" xmlns:w10="urn:schemas-microsoft-com:office:word" xmlns:w="http://schemas.openxmlformats.org/wordprocessingml/2006/main" xmlns:w14="http://schemas.microsoft.com/office/word/2010/wordml" xmlns:w15="http://schemas.microsoft.com/office/word/2012/wordml" xmlns:w16cex="http://schemas.microsoft.com/office/word/2018/wordml/cex" xmlns:w16cid="http://schemas.microsoft.com/office/word/2016/wordml/cid" xmlns:w16="http://schemas.microsoft.com/office/word/2018/wordml" xmlns:w16sdtdh="http://schemas.microsoft.com/office/word/2020/wordml/sdtdatahash" xmlns:w16se="http://schemas.microsoft.com/office/word/2015/wordml/symex" xmlns:wpg="http://schemas.microsoft.com/office/word/2010/wordprocessingGroup" xmlns:wpi="http://schemas.microsoft.com/office/word/2010/wordprocessingInk" xmlns:wne="http://schemas.microsoft.com/office/word/2006/wordml" xmlns:wps="http://schemas.microsoft.com/office/word/2010/wordprocessingShape" mc:Ignorable="w14 w15 w16se w16cid w16 w16cex w16sdtdh wp14">
+  <w:endnote w:type="separator" w:id="-1">
+    <w:p>
+      <w:pPr>
+        <w:spacing w:after="0" w:line="240" w:lineRule="auto"/>
+      </w:pPr>
+      <w:r>
+        <w:separator/>
+      </w:r>
+    </w:p>
+  </w:endnote>
+  <w:endnote w:type="continuationSeparator" w:id="0">
+    <w:p>
+      <w:pPr>
+        <w:spacing w:after="0" w:line="240" w:lineRule="auto"/>
+      </w:pPr>
+      <w:r>
+        <w:continuationSeparator/>
+      </w:r>
+    </w:p>
+  </w:endnote>
+</w:endnotes>
+</file>
+
+<file path=word/footnotes.xml><?xml version="1.0" encoding="utf-8"?>
+<w:footnotes xmlns:wpc="http://schemas.microsoft.com/office/word/2010/wordprocessingCanvas" xmlns:cx="http://schemas.microsoft.com/office/drawing/2014/chartex" xmlns:cx1="http://schemas.microsoft.com/office/drawing/2015/9/8/chartex" xmlns:cx2="http://schemas.microsoft.com/office/drawing/2015/10/21/chartex" xmlns:cx3="http://schemas.microsoft.com/office/drawing/2016/5/9/chartex" xmlns:cx4="http://schemas.microsoft.com/office/drawing/2016/5/10/chartex" xmlns:cx5="http://schemas.microsoft.com/office/drawing/2016/5/11/chartex" xmlns:cx6="http://schemas.microsoft.com/office/drawing/2016/5/12/chartex" xmlns:cx7="http://schemas.microsoft.com/office/drawing/2016/5/13/chartex" xmlns:cx8="http://schemas.microsoft.com/office/drawing/2016/5/14/chartex" xmlns:mc="http://schemas.openxmlformats.org/markup-compatibility/2006" xmlns:aink="http://schemas.microsoft.com/office/drawing/2016/ink" xmlns:am3d="http://schemas.microsoft.com/office/drawing/2017/model3d" xmlns:o="urn:schemas-microsoft-com:office:office" xmlns:oel="http://schemas.microsoft.com/office/2019/extlst" xmlns:r="http://schemas.openxmlformats.org/officeDocument/2006/relationships" xmlns:m="http://schemas.openxmlformats.org/officeDocument/2006/math" xmlns:v="urn:schemas-microsoft-com:vml" xmlns:wp14="http://schemas.microsoft.com/office/word/2010/wordprocessingDrawing" xmlns:wp="http://schemas.openxmlformats.org/drawingml/2006/wordprocessingDrawing" xmlns:w10="urn:schemas-microsoft-com:office:word" xmlns:w="http://schemas.openxmlformats.org/wordprocessingml/2006/main" xmlns:w14="http://schemas.microsoft.com/office/word/2010/wordml" xmlns:w15="http://schemas.microsoft.com/office/word/2012/wordml" xmlns:w16cex="http://schemas.microsoft.com/office/word/2018/wordml/cex" xmlns:w16cid="http://schemas.microsoft.com/office/word/2016/wordml/cid" xmlns:w16="http://schemas.microsoft.com/office/word/2018/wordml" xmlns:w16sdtdh="http://schemas.microsoft.com/office/word/2020/wordml/sdtdatahash" xmlns:w16se="http://schemas.microsoft.com/office/word/2015/wordml/symex" xmlns:wpg="http://schemas.microsoft.com/office/word/2010/wordprocessingGroup" xmlns:wpi="http://schemas.microsoft.com/office/word/2010/wordprocessingInk" xmlns:wne="http://schemas.microsoft.com/office/word/2006/wordml" xmlns:wps="http://schemas.microsoft.com/office/word/2010/wordprocessingShape" mc:Ignorable="w14 w15 w16se w16cid w16 w16cex w16sdtdh wp14">
+  <w:footnote w:type="separator" w:id="-1">
+    <w:p>
+      <w:pPr>
+        <w:spacing w:after="0" w:line="240" w:lineRule="auto"/>
+      </w:pPr>
+      <w:r>
+        <w:separator/>
+      </w:r>
+    </w:p>
+  </w:footnote>
+  <w:footnote w:type="continuationSeparator" w:id="0">
+    <w:p>
+      <w:pPr>
+        <w:spacing w:after="0" w:line="240" w:lineRule="auto"/>
+      </w:pPr>
+      <w:r>
+        <w:continuationSeparator/>
+      </w:r>
+    </w:p>
+  </w:footnote>
+</w:footnotes>
 </file>
 
 <file path=word/numbering.xml><?xml version="1.0" encoding="utf-8"?>
@@ -5923,6 +6011,50 @@
       <w:contextualSpacing/>
     </w:pPr>
   </w:style>
+  <w:style w:type="paragraph" w:styleId="Header">
+    <w:name w:val="header"/>
+    <w:basedOn w:val="Normal"/>
+    <w:link w:val="HeaderChar"/>
+    <w:uiPriority w:val="99"/>
+    <w:unhideWhenUsed/>
+    <w:rsid w:val="00990D56"/>
+    <w:pPr>
+      <w:tabs>
+        <w:tab w:val="center" w:pos="4680"/>
+        <w:tab w:val="right" w:pos="9360"/>
+      </w:tabs>
+      <w:spacing w:after="0" w:line="240" w:lineRule="auto"/>
+    </w:pPr>
+  </w:style>
+  <w:style w:type="character" w:customStyle="1" w:styleId="HeaderChar">
+    <w:name w:val="Header Char"/>
+    <w:basedOn w:val="DefaultParagraphFont"/>
+    <w:link w:val="Header"/>
+    <w:uiPriority w:val="99"/>
+    <w:rsid w:val="00990D56"/>
+  </w:style>
+  <w:style w:type="paragraph" w:styleId="Footer">
+    <w:name w:val="footer"/>
+    <w:basedOn w:val="Normal"/>
+    <w:link w:val="FooterChar"/>
+    <w:uiPriority w:val="99"/>
+    <w:unhideWhenUsed/>
+    <w:rsid w:val="00990D56"/>
+    <w:pPr>
+      <w:tabs>
+        <w:tab w:val="center" w:pos="4680"/>
+        <w:tab w:val="right" w:pos="9360"/>
+      </w:tabs>
+      <w:spacing w:after="0" w:line="240" w:lineRule="auto"/>
+    </w:pPr>
+  </w:style>
+  <w:style w:type="character" w:customStyle="1" w:styleId="FooterChar">
+    <w:name w:val="Footer Char"/>
+    <w:basedOn w:val="DefaultParagraphFont"/>
+    <w:link w:val="Footer"/>
+    <w:uiPriority w:val="99"/>
+    <w:rsid w:val="00990D56"/>
+  </w:style>
 </w:styles>
 </file>
 

</xml_diff>